<commit_message>
updating resume word docx
</commit_message>
<xml_diff>
--- a/static/ResumeWord.docx
+++ b/static/ResumeWord.docx
@@ -2,289 +2,169 @@
 <file path=word/document.xml><?xml version="1.0" encoding="utf-8"?>
 <w:document xmlns:wpc="http://schemas.microsoft.com/office/word/2010/wordprocessingCanvas" xmlns:cx="http://schemas.microsoft.com/office/drawing/2014/chartex" xmlns:cx1="http://schemas.microsoft.com/office/drawing/2015/9/8/chartex" xmlns:cx2="http://schemas.microsoft.com/office/drawing/2015/10/21/chartex" xmlns:cx3="http://schemas.microsoft.com/office/drawing/2016/5/9/chartex" xmlns:cx4="http://schemas.microsoft.com/office/drawing/2016/5/10/chartex" xmlns:cx5="http://schemas.microsoft.com/office/drawing/2016/5/11/chartex" xmlns:cx6="http://schemas.microsoft.com/office/drawing/2016/5/12/chartex" xmlns:cx7="http://schemas.microsoft.com/office/drawing/2016/5/13/chartex" xmlns:cx8="http://schemas.microsoft.com/office/drawing/2016/5/14/chartex" xmlns:mc="http://schemas.openxmlformats.org/markup-compatibility/2006" xmlns:aink="http://schemas.microsoft.com/office/drawing/2016/ink" xmlns:am3d="http://schemas.microsoft.com/office/drawing/2017/model3d" xmlns:o="urn:schemas-microsoft-com:office:office" xmlns:r="http://schemas.openxmlformats.org/officeDocument/2006/relationships" xmlns:m="http://schemas.openxmlformats.org/officeDocument/2006/math" xmlns:v="urn:schemas-microsoft-com:vml" xmlns:wp14="http://schemas.microsoft.com/office/word/2010/wordprocessingDrawing" xmlns:wp="http://schemas.openxmlformats.org/drawingml/2006/wordprocessingDrawing" xmlns:w10="urn:schemas-microsoft-com:office:word" xmlns:w="http://schemas.openxmlformats.org/wordprocessingml/2006/main" xmlns:w14="http://schemas.microsoft.com/office/word/2010/wordml" xmlns:w15="http://schemas.microsoft.com/office/word/2012/wordml" xmlns:w16cid="http://schemas.microsoft.com/office/word/2016/wordml/cid" xmlns:w16se="http://schemas.microsoft.com/office/word/2015/wordml/symex" xmlns:wpg="http://schemas.microsoft.com/office/word/2010/wordprocessingGroup" xmlns:wpi="http://schemas.microsoft.com/office/word/2010/wordprocessingInk" xmlns:wne="http://schemas.microsoft.com/office/word/2006/wordml" xmlns:wps="http://schemas.microsoft.com/office/word/2010/wordprocessingShape" mc:Ignorable="w14 w15 w16se w16cid wp14">
   <w:body>
-    <w:tbl>
-      <w:tblPr>
-        <w:tblStyle w:val="TableGrid"/>
-        <w:tblW w:w="10547" w:type="dxa"/>
-        <w:tblInd w:w="85" w:type="dxa"/>
-        <w:tblLook w:val="04A0" w:firstRow="1" w:lastRow="0" w:firstColumn="1" w:lastColumn="0" w:noHBand="0" w:noVBand="1"/>
-      </w:tblPr>
-      <w:tblGrid>
-        <w:gridCol w:w="3706"/>
-        <w:gridCol w:w="3696"/>
-        <w:gridCol w:w="3145"/>
-      </w:tblGrid>
-      <w:tr>
-        <w:trPr>
-          <w:trHeight w:val="1890"/>
-        </w:trPr>
-        <w:tc>
-          <w:tcPr>
-            <w:tcW w:w="3707" w:type="dxa"/>
-            <w:tcBorders>
-              <w:top w:val="nil"/>
-              <w:left w:val="nil"/>
-              <w:bottom w:val="nil"/>
-              <w:right w:val="nil"/>
-            </w:tcBorders>
-          </w:tcPr>
-          <w:p>
-            <w:pPr>
-              <w:spacing w:after="183" w:line="240" w:lineRule="auto"/>
-              <w:ind w:left="0" w:firstLine="0"/>
-              <w:rPr>
-                <w:rFonts w:asciiTheme="minorHAnsi" w:hAnsiTheme="minorHAnsi" w:cstheme="minorHAnsi"/>
-                <w:sz w:val="56"/>
-                <w:szCs w:val="56"/>
-              </w:rPr>
-            </w:pPr>
-            <w:r>
-              <w:rPr>
-                <w:rFonts w:asciiTheme="minorHAnsi" w:hAnsiTheme="minorHAnsi" w:cstheme="minorHAnsi"/>
-                <w:sz w:val="56"/>
-                <w:szCs w:val="56"/>
-              </w:rPr>
-              <w:t xml:space="preserve">JACOB </w:t>
-            </w:r>
-          </w:p>
-          <w:p>
-            <w:pPr>
-              <w:spacing w:after="0" w:line="240" w:lineRule="auto"/>
-              <w:ind w:left="0" w:firstLine="0"/>
-              <w:rPr>
-                <w:rFonts w:asciiTheme="minorHAnsi" w:hAnsiTheme="minorHAnsi" w:cstheme="minorHAnsi"/>
-              </w:rPr>
-            </w:pPr>
-            <w:r>
-              <w:rPr>
-                <w:rFonts w:asciiTheme="minorHAnsi" w:hAnsiTheme="minorHAnsi" w:cstheme="minorHAnsi"/>
-                <w:sz w:val="56"/>
-                <w:szCs w:val="56"/>
-              </w:rPr>
-              <w:t>ZOHDI</w:t>
-            </w:r>
-          </w:p>
-        </w:tc>
-        <w:tc>
-          <w:tcPr>
-            <w:tcW w:w="3696" w:type="dxa"/>
-            <w:tcBorders>
-              <w:top w:val="nil"/>
-              <w:left w:val="nil"/>
-              <w:bottom w:val="nil"/>
-              <w:right w:val="nil"/>
-            </w:tcBorders>
-          </w:tcPr>
-          <w:p>
-            <w:pPr>
-              <w:spacing w:after="0" w:line="259" w:lineRule="auto"/>
-              <w:ind w:left="24" w:firstLine="0"/>
-              <w:rPr>
-                <w:rFonts w:asciiTheme="minorHAnsi" w:hAnsiTheme="minorHAnsi" w:cstheme="minorHAnsi"/>
-              </w:rPr>
-            </w:pPr>
-            <w:r>
-              <w:rPr>
-                <w:rFonts w:asciiTheme="minorHAnsi" w:hAnsiTheme="minorHAnsi" w:cstheme="minorHAnsi"/>
-                <w:sz w:val="40"/>
-              </w:rPr>
-              <w:t>L</w:t>
-            </w:r>
-            <w:r>
-              <w:rPr>
-                <w:rFonts w:asciiTheme="minorHAnsi" w:hAnsiTheme="minorHAnsi" w:cstheme="minorHAnsi"/>
-                <w:sz w:val="40"/>
-              </w:rPr>
-              <w:t>i</w:t>
-            </w:r>
-            <w:r>
-              <w:rPr>
-                <w:rFonts w:asciiTheme="minorHAnsi" w:hAnsiTheme="minorHAnsi" w:cstheme="minorHAnsi"/>
-                <w:sz w:val="40"/>
-              </w:rPr>
-              <w:t>nks</w:t>
-            </w:r>
-          </w:p>
-          <w:p>
-            <w:pPr>
-              <w:spacing w:after="86" w:line="259" w:lineRule="auto"/>
-              <w:ind w:left="0" w:firstLine="0"/>
-              <w:rPr>
-                <w:rFonts w:asciiTheme="minorHAnsi" w:hAnsiTheme="minorHAnsi" w:cstheme="minorHAnsi"/>
-              </w:rPr>
-            </w:pPr>
-            <w:hyperlink r:id="rId5">
-              <w:r>
-                <w:rPr>
-                  <w:rFonts w:asciiTheme="minorHAnsi" w:hAnsiTheme="minorHAnsi" w:cstheme="minorHAnsi"/>
-                  <w:b/>
-                  <w:color w:val="265A9B"/>
-                  <w:u w:val="single" w:color="265A9B"/>
-                </w:rPr>
-                <w:t>LINKEDIN</w:t>
-              </w:r>
-            </w:hyperlink>
-            <w:bookmarkStart w:id="0" w:name="_GoBack"/>
-            <w:bookmarkEnd w:id="0"/>
-          </w:p>
-          <w:p>
-            <w:pPr>
-              <w:spacing w:after="110" w:line="259" w:lineRule="auto"/>
-              <w:ind w:left="0" w:firstLine="0"/>
-              <w:rPr>
-                <w:rFonts w:asciiTheme="minorHAnsi" w:hAnsiTheme="minorHAnsi" w:cstheme="minorHAnsi"/>
-              </w:rPr>
-            </w:pPr>
-            <w:hyperlink r:id="rId6">
-              <w:r>
-                <w:rPr>
-                  <w:rFonts w:asciiTheme="minorHAnsi" w:hAnsiTheme="minorHAnsi" w:cstheme="minorHAnsi"/>
-                  <w:b/>
-                  <w:color w:val="265A9B"/>
-                  <w:u w:val="single" w:color="265A9B"/>
-                </w:rPr>
-                <w:t>GITHUB</w:t>
-              </w:r>
-            </w:hyperlink>
-          </w:p>
-          <w:p>
-            <w:pPr>
-              <w:spacing w:after="0" w:line="259" w:lineRule="auto"/>
-              <w:ind w:left="0" w:firstLine="0"/>
-              <w:rPr>
-                <w:rFonts w:asciiTheme="minorHAnsi" w:hAnsiTheme="minorHAnsi" w:cstheme="minorHAnsi"/>
-              </w:rPr>
-            </w:pPr>
-            <w:hyperlink r:id="rId7">
-              <w:r>
-                <w:rPr>
-                  <w:rFonts w:asciiTheme="minorHAnsi" w:hAnsiTheme="minorHAnsi" w:cstheme="minorHAnsi"/>
-                  <w:b/>
-                  <w:color w:val="265A9B"/>
-                  <w:u w:val="single" w:color="265A9B"/>
-                </w:rPr>
-                <w:t xml:space="preserve">PORTFOLIO </w:t>
-              </w:r>
-            </w:hyperlink>
-          </w:p>
-        </w:tc>
-        <w:tc>
-          <w:tcPr>
-            <w:tcW w:w="3145" w:type="dxa"/>
-            <w:tcBorders>
-              <w:top w:val="nil"/>
-              <w:left w:val="nil"/>
-              <w:bottom w:val="nil"/>
-              <w:right w:val="nil"/>
-            </w:tcBorders>
-          </w:tcPr>
-          <w:p>
-            <w:pPr>
-              <w:spacing w:after="0" w:line="259" w:lineRule="auto"/>
-              <w:ind w:left="0" w:firstLine="0"/>
-              <w:rPr>
-                <w:rFonts w:asciiTheme="minorHAnsi" w:hAnsiTheme="minorHAnsi" w:cstheme="minorHAnsi"/>
-              </w:rPr>
-            </w:pPr>
-            <w:r>
-              <w:rPr>
-                <w:rFonts w:asciiTheme="minorHAnsi" w:hAnsiTheme="minorHAnsi" w:cstheme="minorHAnsi"/>
-                <w:sz w:val="40"/>
-              </w:rPr>
-              <w:t>INFO</w:t>
-            </w:r>
-          </w:p>
-          <w:p>
-            <w:pPr>
-              <w:spacing w:after="0" w:line="259" w:lineRule="auto"/>
-              <w:ind w:left="0" w:firstLine="0"/>
-              <w:rPr>
-                <w:rFonts w:asciiTheme="minorHAnsi" w:hAnsiTheme="minorHAnsi" w:cstheme="minorHAnsi"/>
-              </w:rPr>
-            </w:pPr>
-            <w:r>
-              <w:rPr>
-                <w:rFonts w:asciiTheme="minorHAnsi" w:hAnsiTheme="minorHAnsi" w:cstheme="minorHAnsi"/>
-                <w:b/>
-              </w:rPr>
-              <w:t>ADDRESS</w:t>
-            </w:r>
-            <w:r>
-              <w:rPr>
-                <w:rFonts w:asciiTheme="minorHAnsi" w:hAnsiTheme="minorHAnsi" w:cstheme="minorHAnsi"/>
-              </w:rPr>
-              <w:t>:</w:t>
-            </w:r>
-            <w:r>
-              <w:rPr>
-                <w:rFonts w:asciiTheme="minorHAnsi" w:hAnsiTheme="minorHAnsi" w:cstheme="minorHAnsi"/>
-              </w:rPr>
-              <w:t xml:space="preserve"> 8514 Window Latch </w:t>
-            </w:r>
-          </w:p>
-          <w:p>
-            <w:pPr>
-              <w:spacing w:after="0" w:line="259" w:lineRule="auto"/>
-              <w:ind w:left="0" w:firstLine="0"/>
-              <w:rPr>
-                <w:rFonts w:asciiTheme="minorHAnsi" w:hAnsiTheme="minorHAnsi" w:cstheme="minorHAnsi"/>
-              </w:rPr>
-            </w:pPr>
-            <w:r>
-              <w:rPr>
-                <w:rFonts w:asciiTheme="minorHAnsi" w:hAnsiTheme="minorHAnsi" w:cstheme="minorHAnsi"/>
-              </w:rPr>
-              <w:t>Way, Columbia MD 21045</w:t>
-            </w:r>
-          </w:p>
-          <w:p>
-            <w:pPr>
-              <w:spacing w:after="0" w:line="259" w:lineRule="auto"/>
-              <w:ind w:left="0" w:firstLine="0"/>
-              <w:rPr>
-                <w:rFonts w:asciiTheme="minorHAnsi" w:hAnsiTheme="minorHAnsi" w:cstheme="minorHAnsi"/>
-              </w:rPr>
-            </w:pPr>
-            <w:r>
-              <w:rPr>
-                <w:rFonts w:asciiTheme="minorHAnsi" w:hAnsiTheme="minorHAnsi" w:cstheme="minorHAnsi"/>
-                <w:b/>
-              </w:rPr>
-              <w:t>PHONE</w:t>
-            </w:r>
-            <w:r>
-              <w:rPr>
-                <w:rFonts w:asciiTheme="minorHAnsi" w:hAnsiTheme="minorHAnsi" w:cstheme="minorHAnsi"/>
-              </w:rPr>
-              <w:t>: 4436046791</w:t>
-            </w:r>
-          </w:p>
-          <w:p>
-            <w:pPr>
-              <w:spacing w:after="0" w:line="259" w:lineRule="auto"/>
-              <w:ind w:left="0" w:firstLine="0"/>
-              <w:jc w:val="both"/>
-              <w:rPr>
-                <w:rFonts w:asciiTheme="minorHAnsi" w:hAnsiTheme="minorHAnsi" w:cstheme="minorHAnsi"/>
-              </w:rPr>
-            </w:pPr>
-            <w:r>
-              <w:rPr>
-                <w:rFonts w:asciiTheme="minorHAnsi" w:hAnsiTheme="minorHAnsi" w:cstheme="minorHAnsi"/>
-                <w:b/>
-              </w:rPr>
-              <w:t>EMAIL</w:t>
-            </w:r>
-            <w:r>
-              <w:rPr>
-                <w:rFonts w:asciiTheme="minorHAnsi" w:hAnsiTheme="minorHAnsi" w:cstheme="minorHAnsi"/>
-              </w:rPr>
-              <w:t>: jzohdi@terpmail.umd.edu</w:t>
-            </w:r>
-          </w:p>
-        </w:tc>
-      </w:tr>
-    </w:tbl>
+    <w:p>
+      <w:pPr>
+        <w:spacing w:after="0" w:line="240" w:lineRule="auto"/>
+        <w:ind w:left="0" w:firstLine="0"/>
+        <w:rPr>
+          <w:rStyle w:val="Hyperlink"/>
+          <w:rFonts w:asciiTheme="minorHAnsi" w:hAnsiTheme="minorHAnsi" w:cstheme="minorHAnsi"/>
+          <w:szCs w:val="20"/>
+        </w:rPr>
+      </w:pPr>
+      <w:r>
+        <w:rPr>
+          <w:rFonts w:asciiTheme="minorHAnsi" w:hAnsiTheme="minorHAnsi" w:cstheme="minorHAnsi"/>
+          <w:b/>
+          <w:sz w:val="32"/>
+          <w:szCs w:val="32"/>
+        </w:rPr>
+        <w:t>JACOB ZOHDI</w:t>
+      </w:r>
+      <w:r>
+        <w:rPr>
+          <w:rFonts w:asciiTheme="minorHAnsi" w:hAnsiTheme="minorHAnsi" w:cstheme="minorHAnsi"/>
+          <w:b/>
+          <w:sz w:val="32"/>
+          <w:szCs w:val="32"/>
+        </w:rPr>
+        <w:tab/>
+      </w:r>
+      <w:r>
+        <w:rPr>
+          <w:rFonts w:asciiTheme="minorHAnsi" w:hAnsiTheme="minorHAnsi" w:cstheme="minorHAnsi"/>
+          <w:b/>
+          <w:sz w:val="32"/>
+          <w:szCs w:val="32"/>
+        </w:rPr>
+        <w:tab/>
+      </w:r>
+      <w:r>
+        <w:rPr>
+          <w:rFonts w:asciiTheme="minorHAnsi" w:hAnsiTheme="minorHAnsi" w:cstheme="minorHAnsi"/>
+          <w:b/>
+          <w:sz w:val="32"/>
+          <w:szCs w:val="32"/>
+        </w:rPr>
+        <w:tab/>
+      </w:r>
+      <w:r>
+        <w:rPr>
+          <w:rFonts w:asciiTheme="minorHAnsi" w:hAnsiTheme="minorHAnsi" w:cstheme="minorHAnsi"/>
+          <w:b/>
+          <w:sz w:val="32"/>
+          <w:szCs w:val="32"/>
+        </w:rPr>
+        <w:tab/>
+      </w:r>
+      <w:r>
+        <w:rPr>
+          <w:rFonts w:asciiTheme="minorHAnsi" w:hAnsiTheme="minorHAnsi" w:cstheme="minorHAnsi"/>
+          <w:b/>
+          <w:sz w:val="32"/>
+          <w:szCs w:val="32"/>
+        </w:rPr>
+        <w:tab/>
+      </w:r>
+      <w:r>
+        <w:rPr>
+          <w:rFonts w:asciiTheme="minorHAnsi" w:hAnsiTheme="minorHAnsi" w:cstheme="minorHAnsi"/>
+          <w:b/>
+          <w:sz w:val="32"/>
+          <w:szCs w:val="32"/>
+        </w:rPr>
+        <w:tab/>
+      </w:r>
+      <w:r>
+        <w:rPr>
+          <w:rFonts w:asciiTheme="minorHAnsi" w:hAnsiTheme="minorHAnsi" w:cstheme="minorHAnsi"/>
+          <w:b/>
+          <w:sz w:val="32"/>
+          <w:szCs w:val="32"/>
+        </w:rPr>
+        <w:tab/>
+      </w:r>
+      <w:r>
+        <w:rPr>
+          <w:rFonts w:asciiTheme="minorHAnsi" w:hAnsiTheme="minorHAnsi" w:cstheme="minorHAnsi"/>
+          <w:b/>
+          <w:sz w:val="32"/>
+          <w:szCs w:val="32"/>
+        </w:rPr>
+        <w:tab/>
+        <w:t xml:space="preserve">                                         </w:t>
+      </w:r>
+      <w:r>
+        <w:rPr>
+          <w:rFonts w:asciiTheme="minorHAnsi" w:hAnsiTheme="minorHAnsi" w:cstheme="minorHAnsi"/>
+          <w:szCs w:val="20"/>
+        </w:rPr>
+        <w:t xml:space="preserve">8514 Window Latch Way, Columbia MD, 21045 </w:t>
+      </w:r>
+      <w:r>
+        <w:rPr>
+          <w:rFonts w:asciiTheme="minorHAnsi" w:hAnsiTheme="minorHAnsi" w:cstheme="minorHAnsi"/>
+          <w:sz w:val="24"/>
+          <w:szCs w:val="24"/>
+        </w:rPr>
+        <w:t>|</w:t>
+      </w:r>
+      <w:r>
+        <w:rPr>
+          <w:rFonts w:asciiTheme="minorHAnsi" w:hAnsiTheme="minorHAnsi" w:cstheme="minorHAnsi"/>
+          <w:szCs w:val="20"/>
+        </w:rPr>
+        <w:t xml:space="preserve"> </w:t>
+      </w:r>
+      <w:r>
+        <w:rPr>
+          <w:rFonts w:asciiTheme="minorHAnsi" w:hAnsiTheme="minorHAnsi" w:cstheme="minorHAnsi"/>
+          <w:szCs w:val="20"/>
+        </w:rPr>
+        <w:t xml:space="preserve">(443)-604-6791 </w:t>
+      </w:r>
+      <w:r>
+        <w:rPr>
+          <w:rFonts w:asciiTheme="minorHAnsi" w:hAnsiTheme="minorHAnsi" w:cstheme="minorHAnsi"/>
+          <w:sz w:val="24"/>
+          <w:szCs w:val="24"/>
+        </w:rPr>
+        <w:t>|</w:t>
+      </w:r>
+      <w:r>
+        <w:rPr>
+          <w:rFonts w:asciiTheme="minorHAnsi" w:hAnsiTheme="minorHAnsi" w:cstheme="minorHAnsi"/>
+          <w:szCs w:val="20"/>
+        </w:rPr>
+        <w:t xml:space="preserve"> </w:t>
+      </w:r>
+      <w:r>
+        <w:rPr>
+          <w:rFonts w:asciiTheme="minorHAnsi" w:hAnsiTheme="minorHAnsi" w:cstheme="minorHAnsi"/>
+          <w:szCs w:val="20"/>
+        </w:rPr>
+        <w:t xml:space="preserve"> </w:t>
+      </w:r>
+      <w:hyperlink r:id="rId7" w:history="1">
+        <w:r>
+          <w:rPr>
+            <w:rStyle w:val="Hyperlink"/>
+            <w:rFonts w:asciiTheme="minorHAnsi" w:hAnsiTheme="minorHAnsi" w:cstheme="minorHAnsi"/>
+            <w:szCs w:val="20"/>
+          </w:rPr>
+          <w:t>jzohdi@terpmail.umd.edu</w:t>
+        </w:r>
+      </w:hyperlink>
+    </w:p>
+    <w:p>
+      <w:pPr>
+        <w:spacing w:line="247" w:lineRule="auto"/>
+        <w:ind w:left="0" w:firstLine="0"/>
+        <w:rPr>
+          <w:rFonts w:asciiTheme="minorHAnsi" w:hAnsiTheme="minorHAnsi" w:cstheme="minorHAnsi"/>
+        </w:rPr>
+      </w:pPr>
+    </w:p>
     <w:p>
       <w:pPr>
         <w:pStyle w:val="Heading1"/>
@@ -295,63 +175,249 @@
         <w:rPr>
           <w:rFonts w:asciiTheme="minorHAnsi" w:hAnsiTheme="minorHAnsi" w:cstheme="minorHAnsi"/>
           <w:b/>
-          <w:sz w:val="28"/>
-          <w:szCs w:val="28"/>
-        </w:rPr>
-      </w:pPr>
-      <w:r>
-        <w:rPr>
-          <w:rFonts w:asciiTheme="minorHAnsi" w:hAnsiTheme="minorHAnsi" w:cstheme="minorHAnsi"/>
-          <w:b/>
-          <w:sz w:val="28"/>
-          <w:szCs w:val="28"/>
-        </w:rPr>
-        <w:t>Profile</w:t>
+          <w:sz w:val="24"/>
+          <w:szCs w:val="24"/>
+        </w:rPr>
+      </w:pPr>
+      <w:r>
+        <w:rPr>
+          <w:rFonts w:asciiTheme="minorHAnsi" w:hAnsiTheme="minorHAnsi" w:cstheme="minorHAnsi"/>
+          <w:b/>
+          <w:sz w:val="24"/>
+          <w:szCs w:val="24"/>
+        </w:rPr>
+        <w:t>Education</w:t>
       </w:r>
     </w:p>
     <w:p>
       <w:pPr>
         <w:spacing w:line="247" w:lineRule="auto"/>
-        <w:ind w:left="14" w:firstLine="0"/>
-        <w:rPr>
-          <w:rFonts w:asciiTheme="minorHAnsi" w:hAnsiTheme="minorHAnsi" w:cstheme="minorHAnsi"/>
-        </w:rPr>
-      </w:pPr>
-      <w:r>
-        <w:rPr>
-          <w:rFonts w:asciiTheme="minorHAnsi" w:hAnsiTheme="minorHAnsi" w:cstheme="minorHAnsi"/>
-        </w:rPr>
-        <w:t xml:space="preserve">After completing my degree in General Biology. I continued to pursue further experience in the </w:t>
-      </w:r>
-      <w:r>
-        <w:rPr>
-          <w:rFonts w:asciiTheme="minorHAnsi" w:hAnsiTheme="minorHAnsi" w:cstheme="minorHAnsi"/>
-        </w:rPr>
-        <w:t>medical field</w:t>
-      </w:r>
-      <w:r>
-        <w:rPr>
-          <w:rFonts w:asciiTheme="minorHAnsi" w:hAnsiTheme="minorHAnsi" w:cstheme="minorHAnsi"/>
-        </w:rPr>
-        <w:t xml:space="preserve"> with biological research and bench top lab work.  A background in biology cultivated many skills including how to combine </w:t>
-      </w:r>
-      <w:r>
-        <w:rPr>
-          <w:rFonts w:asciiTheme="minorHAnsi" w:hAnsiTheme="minorHAnsi" w:cstheme="minorHAnsi"/>
-        </w:rPr>
-        <w:t>detail-oriented</w:t>
-      </w:r>
-      <w:r>
-        <w:rPr>
-          <w:rFonts w:asciiTheme="minorHAnsi" w:hAnsiTheme="minorHAnsi" w:cstheme="minorHAnsi"/>
-        </w:rPr>
-        <w:t xml:space="preserve"> methodology with creative horizontal thinking.  Everything changed with my first `Hello World` program and now I apply my previous training to my new passion for Computer Science.</w:t>
+        <w:ind w:left="14" w:hanging="14"/>
+        <w:rPr>
+          <w:rFonts w:asciiTheme="minorHAnsi" w:hAnsiTheme="minorHAnsi" w:cstheme="minorHAnsi"/>
+        </w:rPr>
+      </w:pPr>
+      <w:r>
+        <w:rPr>
+          <w:rFonts w:asciiTheme="minorHAnsi" w:hAnsiTheme="minorHAnsi" w:cstheme="minorHAnsi"/>
+          <w:b/>
+        </w:rPr>
+        <w:t>BS. Computer Science,</w:t>
+      </w:r>
+      <w:r>
+        <w:rPr>
+          <w:rFonts w:asciiTheme="minorHAnsi" w:hAnsiTheme="minorHAnsi" w:cstheme="minorHAnsi"/>
+          <w:b/>
+        </w:rPr>
+        <w:t xml:space="preserve"> </w:t>
+      </w:r>
+      <w:r>
+        <w:rPr>
+          <w:rFonts w:asciiTheme="minorHAnsi" w:hAnsiTheme="minorHAnsi" w:cstheme="minorHAnsi"/>
+          <w:b/>
+        </w:rPr>
+        <w:t>University of Maryland College Park</w:t>
+      </w:r>
+      <w:r>
+        <w:rPr>
+          <w:rFonts w:asciiTheme="minorHAnsi" w:hAnsiTheme="minorHAnsi" w:cstheme="minorHAnsi"/>
+        </w:rPr>
+        <w:t xml:space="preserve"> </w:t>
+      </w:r>
+      <w:r>
+        <w:rPr>
+          <w:rFonts w:asciiTheme="minorHAnsi" w:hAnsiTheme="minorHAnsi" w:cstheme="minorHAnsi"/>
+        </w:rPr>
+        <w:t xml:space="preserve"> </w:t>
+      </w:r>
+      <w:r>
+        <w:rPr>
+          <w:rFonts w:asciiTheme="minorHAnsi" w:hAnsiTheme="minorHAnsi" w:cstheme="minorHAnsi"/>
+        </w:rPr>
+        <w:t xml:space="preserve">                                                                                 </w:t>
+      </w:r>
+      <w:r>
+        <w:rPr>
+          <w:rFonts w:asciiTheme="minorHAnsi" w:hAnsiTheme="minorHAnsi" w:cstheme="minorHAnsi"/>
+          <w:i/>
+        </w:rPr>
+        <w:t>Sep 2018 – May 2021</w:t>
+      </w:r>
+      <w:r>
+        <w:rPr>
+          <w:rFonts w:asciiTheme="minorHAnsi" w:hAnsiTheme="minorHAnsi" w:cstheme="minorHAnsi"/>
+        </w:rPr>
+        <w:t xml:space="preserve">                               </w:t>
       </w:r>
     </w:p>
     <w:p>
       <w:pPr>
-        <w:rPr>
-          <w:rFonts w:asciiTheme="minorHAnsi" w:hAnsiTheme="minorHAnsi" w:cstheme="minorHAnsi"/>
+        <w:spacing w:line="247" w:lineRule="auto"/>
+        <w:ind w:left="14" w:hanging="14"/>
+        <w:rPr>
+          <w:rFonts w:asciiTheme="minorHAnsi" w:hAnsiTheme="minorHAnsi" w:cstheme="minorHAnsi"/>
+          <w:i/>
+        </w:rPr>
+      </w:pPr>
+      <w:r>
+        <w:rPr>
+          <w:rFonts w:asciiTheme="minorHAnsi" w:hAnsiTheme="minorHAnsi" w:cstheme="minorHAnsi"/>
+          <w:i/>
+        </w:rPr>
+        <w:t>Major GPA – 4.0</w:t>
+      </w:r>
+    </w:p>
+    <w:p>
+      <w:pPr>
+        <w:pStyle w:val="ListParagraph"/>
+        <w:numPr>
+          <w:ilvl w:val="0"/>
+          <w:numId w:val="21"/>
+        </w:numPr>
+        <w:spacing w:line="247" w:lineRule="auto"/>
+        <w:ind w:left="288" w:firstLine="0"/>
+        <w:rPr>
+          <w:rFonts w:asciiTheme="minorHAnsi" w:hAnsiTheme="minorHAnsi" w:cstheme="minorHAnsi"/>
+          <w:b/>
+        </w:rPr>
+      </w:pPr>
+      <w:r>
+        <w:rPr>
+          <w:rFonts w:asciiTheme="minorHAnsi" w:hAnsiTheme="minorHAnsi" w:cstheme="minorHAnsi"/>
+        </w:rPr>
+        <w:t>UMD Hackathon 2019</w:t>
+      </w:r>
+      <w:r>
+        <w:rPr>
+          <w:rFonts w:asciiTheme="minorHAnsi" w:hAnsiTheme="minorHAnsi" w:cstheme="minorHAnsi"/>
+        </w:rPr>
+        <w:t xml:space="preserve"> ( </w:t>
+      </w:r>
+      <w:r>
+        <w:rPr>
+          <w:rFonts w:asciiTheme="minorHAnsi" w:hAnsiTheme="minorHAnsi" w:cstheme="minorHAnsi"/>
+        </w:rPr>
+        <w:t>team: UMD Ticket Exchange )</w:t>
+      </w:r>
+    </w:p>
+    <w:p>
+      <w:pPr>
+        <w:spacing w:line="247" w:lineRule="auto"/>
+        <w:ind w:left="288" w:firstLine="0"/>
+        <w:rPr>
+          <w:rFonts w:asciiTheme="minorHAnsi" w:hAnsiTheme="minorHAnsi" w:cstheme="minorHAnsi"/>
+          <w:b/>
+        </w:rPr>
+      </w:pPr>
+      <w:bookmarkStart w:id="0" w:name="_GoBack"/>
+      <w:bookmarkEnd w:id="0"/>
+    </w:p>
+    <w:p>
+      <w:pPr>
+        <w:spacing w:line="247" w:lineRule="auto"/>
+        <w:ind w:left="0" w:firstLine="0"/>
+        <w:rPr>
+          <w:rFonts w:asciiTheme="minorHAnsi" w:hAnsiTheme="minorHAnsi" w:cstheme="minorHAnsi"/>
+        </w:rPr>
+      </w:pPr>
+      <w:r>
+        <w:rPr>
+          <w:rFonts w:asciiTheme="minorHAnsi" w:hAnsiTheme="minorHAnsi" w:cstheme="minorHAnsi"/>
+          <w:b/>
+        </w:rPr>
+        <w:t>BS.</w:t>
+      </w:r>
+      <w:r>
+        <w:rPr>
+          <w:rFonts w:asciiTheme="minorHAnsi" w:hAnsiTheme="minorHAnsi" w:cstheme="minorHAnsi"/>
+          <w:b/>
+        </w:rPr>
+        <w:t xml:space="preserve"> Biological Sciences</w:t>
+      </w:r>
+      <w:r>
+        <w:rPr>
+          <w:rFonts w:asciiTheme="minorHAnsi" w:hAnsiTheme="minorHAnsi" w:cstheme="minorHAnsi"/>
+          <w:b/>
+        </w:rPr>
+        <w:t>, University of Maryland College Park</w:t>
+      </w:r>
+      <w:r>
+        <w:rPr>
+          <w:rFonts w:asciiTheme="minorHAnsi" w:hAnsiTheme="minorHAnsi" w:cstheme="minorHAnsi"/>
+        </w:rPr>
+        <w:t xml:space="preserve">         </w:t>
+      </w:r>
+      <w:r>
+        <w:rPr>
+          <w:rFonts w:asciiTheme="minorHAnsi" w:hAnsiTheme="minorHAnsi" w:cstheme="minorHAnsi"/>
+        </w:rPr>
+        <w:t xml:space="preserve">                                                                         </w:t>
+      </w:r>
+      <w:r>
+        <w:rPr>
+          <w:rFonts w:asciiTheme="minorHAnsi" w:hAnsiTheme="minorHAnsi" w:cstheme="minorHAnsi"/>
+        </w:rPr>
+        <w:t xml:space="preserve"> </w:t>
+      </w:r>
+      <w:r>
+        <w:rPr>
+          <w:rFonts w:asciiTheme="minorHAnsi" w:hAnsiTheme="minorHAnsi" w:cstheme="minorHAnsi"/>
+          <w:i/>
+        </w:rPr>
+        <w:t>Sep 2012 – May 2016</w:t>
+      </w:r>
+      <w:r>
+        <w:rPr>
+          <w:rFonts w:asciiTheme="minorHAnsi" w:hAnsiTheme="minorHAnsi" w:cstheme="minorHAnsi"/>
+        </w:rPr>
+        <w:t xml:space="preserve">                                                                                 </w:t>
+      </w:r>
+    </w:p>
+    <w:p>
+      <w:pPr>
+        <w:spacing w:line="247" w:lineRule="auto"/>
+        <w:ind w:left="0" w:firstLine="0"/>
+        <w:rPr>
+          <w:rFonts w:asciiTheme="minorHAnsi" w:hAnsiTheme="minorHAnsi" w:cstheme="minorHAnsi"/>
+          <w:i/>
+        </w:rPr>
+      </w:pPr>
+      <w:r>
+        <w:rPr>
+          <w:rFonts w:asciiTheme="minorHAnsi" w:hAnsiTheme="minorHAnsi" w:cstheme="minorHAnsi"/>
+          <w:i/>
+        </w:rPr>
+        <w:t>Overall GPA – 3.3</w:t>
+      </w:r>
+    </w:p>
+    <w:p>
+      <w:pPr>
+        <w:pStyle w:val="ListParagraph"/>
+        <w:numPr>
+          <w:ilvl w:val="0"/>
+          <w:numId w:val="17"/>
+        </w:numPr>
+        <w:spacing w:line="240" w:lineRule="auto"/>
+        <w:ind w:left="648"/>
+        <w:rPr>
+          <w:rFonts w:asciiTheme="minorHAnsi" w:hAnsiTheme="minorHAnsi" w:cstheme="minorHAnsi"/>
+          <w:b/>
+        </w:rPr>
+      </w:pPr>
+      <w:r>
+        <w:rPr>
+          <w:rFonts w:asciiTheme="minorHAnsi" w:hAnsiTheme="minorHAnsi" w:cstheme="minorHAnsi"/>
+        </w:rPr>
+        <w:t>American Medical Student Association 2013</w:t>
+      </w:r>
+    </w:p>
+    <w:p>
+      <w:pPr>
+        <w:spacing w:line="247" w:lineRule="auto"/>
+        <w:ind w:left="0" w:firstLine="0"/>
+        <w:rPr>
+          <w:rFonts w:asciiTheme="minorHAnsi" w:hAnsiTheme="minorHAnsi" w:cstheme="minorHAnsi"/>
+          <w:b/>
         </w:rPr>
       </w:pPr>
     </w:p>
@@ -365,150 +431,492 @@
         <w:rPr>
           <w:rFonts w:asciiTheme="minorHAnsi" w:hAnsiTheme="minorHAnsi" w:cstheme="minorHAnsi"/>
           <w:b/>
-          <w:sz w:val="28"/>
-          <w:szCs w:val="28"/>
-        </w:rPr>
-      </w:pPr>
-      <w:r>
-        <w:rPr>
-          <w:rFonts w:asciiTheme="minorHAnsi" w:hAnsiTheme="minorHAnsi" w:cstheme="minorHAnsi"/>
-          <w:b/>
-          <w:sz w:val="28"/>
-          <w:szCs w:val="28"/>
-        </w:rPr>
-        <w:t>Education</w:t>
+          <w:sz w:val="24"/>
+          <w:szCs w:val="24"/>
+        </w:rPr>
+      </w:pPr>
+      <w:r>
+        <w:rPr>
+          <w:rFonts w:asciiTheme="minorHAnsi" w:hAnsiTheme="minorHAnsi" w:cstheme="minorHAnsi"/>
+          <w:b/>
+          <w:sz w:val="24"/>
+          <w:szCs w:val="24"/>
+        </w:rPr>
+        <w:t>Skills</w:t>
       </w:r>
     </w:p>
     <w:p>
       <w:pPr>
-        <w:spacing w:line="247" w:lineRule="auto"/>
-        <w:ind w:left="14" w:hanging="14"/>
-        <w:rPr>
-          <w:rFonts w:asciiTheme="minorHAnsi" w:hAnsiTheme="minorHAnsi" w:cstheme="minorHAnsi"/>
-        </w:rPr>
-      </w:pPr>
-      <w:r>
-        <w:rPr>
-          <w:rFonts w:asciiTheme="minorHAnsi" w:hAnsiTheme="minorHAnsi" w:cstheme="minorHAnsi"/>
-          <w:b/>
-        </w:rPr>
-        <w:t>University of Maryland, Computer Science</w:t>
-      </w:r>
-      <w:r>
-        <w:rPr>
-          <w:rFonts w:asciiTheme="minorHAnsi" w:hAnsiTheme="minorHAnsi" w:cstheme="minorHAnsi"/>
-        </w:rPr>
-        <w:t xml:space="preserve">            </w:t>
-      </w:r>
-      <w:r>
-        <w:rPr>
-          <w:rFonts w:asciiTheme="minorHAnsi" w:hAnsiTheme="minorHAnsi" w:cstheme="minorHAnsi"/>
-          <w:i/>
-        </w:rPr>
-        <w:t>Sep 2018 – May 2021</w:t>
-      </w:r>
-      <w:r>
-        <w:rPr>
-          <w:rFonts w:asciiTheme="minorHAnsi" w:hAnsiTheme="minorHAnsi" w:cstheme="minorHAnsi"/>
-        </w:rPr>
-        <w:t xml:space="preserve">                                                                                 College Park</w:t>
+        <w:ind w:left="25"/>
+        <w:rPr>
+          <w:rFonts w:asciiTheme="minorHAnsi" w:hAnsiTheme="minorHAnsi" w:cstheme="minorHAnsi"/>
+        </w:rPr>
+      </w:pPr>
+      <w:r>
+        <w:rPr>
+          <w:rFonts w:asciiTheme="minorHAnsi" w:hAnsiTheme="minorHAnsi" w:cstheme="minorHAnsi"/>
+          <w:b/>
+        </w:rPr>
+        <w:t>Languages:</w:t>
+      </w:r>
+      <w:r>
+        <w:rPr>
+          <w:rFonts w:asciiTheme="minorHAnsi" w:hAnsiTheme="minorHAnsi" w:cstheme="minorHAnsi"/>
+        </w:rPr>
+        <w:t xml:space="preserve"> </w:t>
+      </w:r>
+      <w:r>
+        <w:rPr>
+          <w:rFonts w:asciiTheme="minorHAnsi" w:hAnsiTheme="minorHAnsi" w:cstheme="minorHAnsi"/>
+        </w:rPr>
+        <w:t xml:space="preserve">Java, C, </w:t>
+      </w:r>
+      <w:r>
+        <w:rPr>
+          <w:rFonts w:asciiTheme="minorHAnsi" w:hAnsiTheme="minorHAnsi" w:cstheme="minorHAnsi"/>
+        </w:rPr>
+        <w:t>C#,</w:t>
+      </w:r>
+      <w:r>
+        <w:rPr>
+          <w:rFonts w:asciiTheme="minorHAnsi" w:hAnsiTheme="minorHAnsi" w:cstheme="minorHAnsi"/>
+        </w:rPr>
+        <w:t xml:space="preserve"> </w:t>
+      </w:r>
+      <w:r>
+        <w:rPr>
+          <w:rFonts w:asciiTheme="minorHAnsi" w:hAnsiTheme="minorHAnsi" w:cstheme="minorHAnsi"/>
+        </w:rPr>
+        <w:t>Python, Javascript, SQL</w:t>
+      </w:r>
+      <w:r>
+        <w:rPr>
+          <w:rFonts w:asciiTheme="minorHAnsi" w:hAnsiTheme="minorHAnsi" w:cstheme="minorHAnsi"/>
+        </w:rPr>
+        <w:t xml:space="preserve">, </w:t>
+      </w:r>
+      <w:r>
+        <w:rPr>
+          <w:rFonts w:asciiTheme="minorHAnsi" w:hAnsiTheme="minorHAnsi" w:cstheme="minorHAnsi"/>
+        </w:rPr>
+        <w:t>HTML5, CSS3</w:t>
       </w:r>
     </w:p>
     <w:p>
       <w:pPr>
-        <w:spacing w:line="247" w:lineRule="auto"/>
-        <w:ind w:left="14" w:hanging="14"/>
-        <w:rPr>
-          <w:rFonts w:asciiTheme="minorHAnsi" w:hAnsiTheme="minorHAnsi" w:cstheme="minorHAnsi"/>
-          <w:i/>
-        </w:rPr>
-      </w:pPr>
-      <w:r>
-        <w:rPr>
-          <w:rFonts w:asciiTheme="minorHAnsi" w:hAnsiTheme="minorHAnsi" w:cstheme="minorHAnsi"/>
-          <w:i/>
-        </w:rPr>
-        <w:t>Major GPA – 4.0</w:t>
+        <w:ind w:left="25"/>
+        <w:rPr>
+          <w:rFonts w:asciiTheme="minorHAnsi" w:hAnsiTheme="minorHAnsi" w:cstheme="minorHAnsi"/>
+        </w:rPr>
+      </w:pPr>
+      <w:r>
+        <w:rPr>
+          <w:rFonts w:asciiTheme="minorHAnsi" w:hAnsiTheme="minorHAnsi" w:cstheme="minorHAnsi"/>
+          <w:b/>
+        </w:rPr>
+        <w:t>F</w:t>
+      </w:r>
+      <w:r>
+        <w:rPr>
+          <w:rFonts w:asciiTheme="minorHAnsi" w:hAnsiTheme="minorHAnsi" w:cstheme="minorHAnsi"/>
+          <w:b/>
+        </w:rPr>
+        <w:t xml:space="preserve">rameworks/Libraries: </w:t>
+      </w:r>
+      <w:r>
+        <w:rPr>
+          <w:rFonts w:asciiTheme="minorHAnsi" w:hAnsiTheme="minorHAnsi" w:cstheme="minorHAnsi"/>
+        </w:rPr>
+        <w:t xml:space="preserve">Flask, Django, </w:t>
+      </w:r>
+      <w:proofErr w:type="spellStart"/>
+      <w:r>
+        <w:rPr>
+          <w:rFonts w:asciiTheme="minorHAnsi" w:hAnsiTheme="minorHAnsi" w:cstheme="minorHAnsi"/>
+        </w:rPr>
+        <w:t>JQuery</w:t>
+      </w:r>
+      <w:proofErr w:type="spellEnd"/>
+      <w:r>
+        <w:rPr>
+          <w:rFonts w:asciiTheme="minorHAnsi" w:hAnsiTheme="minorHAnsi" w:cstheme="minorHAnsi"/>
+        </w:rPr>
+        <w:t>, Bootstrap, React</w:t>
+      </w:r>
+      <w:r>
+        <w:rPr>
+          <w:rFonts w:asciiTheme="minorHAnsi" w:hAnsiTheme="minorHAnsi" w:cstheme="minorHAnsi"/>
+        </w:rPr>
+        <w:t xml:space="preserve">, </w:t>
+      </w:r>
+      <w:r>
+        <w:rPr>
+          <w:rFonts w:asciiTheme="minorHAnsi" w:hAnsiTheme="minorHAnsi" w:cstheme="minorHAnsi"/>
+        </w:rPr>
+        <w:t>ASP.NET</w:t>
       </w:r>
     </w:p>
     <w:p>
       <w:pPr>
-        <w:pStyle w:val="ListParagraph"/>
-        <w:numPr>
-          <w:ilvl w:val="0"/>
-          <w:numId w:val="18"/>
-        </w:numPr>
-        <w:spacing w:after="0" w:line="240" w:lineRule="auto"/>
-        <w:ind w:left="648"/>
-        <w:rPr>
-          <w:rFonts w:asciiTheme="minorHAnsi" w:hAnsiTheme="minorHAnsi" w:cstheme="minorHAnsi"/>
-        </w:rPr>
-      </w:pPr>
-      <w:proofErr w:type="spellStart"/>
-      <w:r>
-        <w:rPr>
-          <w:rFonts w:asciiTheme="minorHAnsi" w:hAnsiTheme="minorHAnsi" w:cstheme="minorHAnsi"/>
-        </w:rPr>
-        <w:t>Bitcamp</w:t>
-      </w:r>
-      <w:proofErr w:type="spellEnd"/>
-      <w:r>
-        <w:rPr>
-          <w:rFonts w:asciiTheme="minorHAnsi" w:hAnsiTheme="minorHAnsi" w:cstheme="minorHAnsi"/>
-        </w:rPr>
-        <w:t xml:space="preserve"> 2019</w:t>
+        <w:ind w:left="25"/>
+        <w:rPr>
+          <w:rFonts w:asciiTheme="minorHAnsi" w:hAnsiTheme="minorHAnsi" w:cstheme="minorHAnsi"/>
+        </w:rPr>
+      </w:pPr>
+      <w:r>
+        <w:rPr>
+          <w:rFonts w:asciiTheme="minorHAnsi" w:hAnsiTheme="minorHAnsi" w:cstheme="minorHAnsi"/>
+          <w:b/>
+        </w:rPr>
+        <w:t xml:space="preserve">Databases: </w:t>
+      </w:r>
+      <w:r>
+        <w:rPr>
+          <w:rFonts w:asciiTheme="minorHAnsi" w:hAnsiTheme="minorHAnsi" w:cstheme="minorHAnsi"/>
+        </w:rPr>
+        <w:t>SQL</w:t>
+      </w:r>
+      <w:r>
+        <w:rPr>
+          <w:rFonts w:asciiTheme="minorHAnsi" w:hAnsiTheme="minorHAnsi" w:cstheme="minorHAnsi"/>
+        </w:rPr>
+        <w:t xml:space="preserve">, </w:t>
+      </w:r>
+      <w:r>
+        <w:rPr>
+          <w:rFonts w:asciiTheme="minorHAnsi" w:hAnsiTheme="minorHAnsi" w:cstheme="minorHAnsi"/>
+        </w:rPr>
+        <w:t>PostgreSQL</w:t>
+      </w:r>
+      <w:r>
+        <w:rPr>
+          <w:rFonts w:asciiTheme="minorHAnsi" w:hAnsiTheme="minorHAnsi" w:cstheme="minorHAnsi"/>
+        </w:rPr>
+        <w:t>, MongoDB</w:t>
+      </w:r>
+      <w:r>
+        <w:rPr>
+          <w:rFonts w:asciiTheme="minorHAnsi" w:hAnsiTheme="minorHAnsi" w:cstheme="minorHAnsi"/>
+        </w:rPr>
+        <w:t>, Azure Blob</w:t>
       </w:r>
     </w:p>
     <w:p>
       <w:pPr>
-        <w:spacing w:line="247" w:lineRule="auto"/>
-        <w:ind w:left="0" w:firstLine="0"/>
-        <w:rPr>
-          <w:rFonts w:asciiTheme="minorHAnsi" w:hAnsiTheme="minorHAnsi" w:cstheme="minorHAnsi"/>
-        </w:rPr>
-      </w:pPr>
-      <w:r>
-        <w:rPr>
-          <w:rFonts w:asciiTheme="minorHAnsi" w:hAnsiTheme="minorHAnsi" w:cstheme="minorHAnsi"/>
-          <w:b/>
-        </w:rPr>
-        <w:t>University of Maryland, Biological Sciences</w:t>
-      </w:r>
-      <w:r>
-        <w:rPr>
-          <w:rFonts w:asciiTheme="minorHAnsi" w:hAnsiTheme="minorHAnsi" w:cstheme="minorHAnsi"/>
-        </w:rPr>
-        <w:t xml:space="preserve">          </w:t>
-      </w:r>
-      <w:r>
-        <w:rPr>
-          <w:rFonts w:asciiTheme="minorHAnsi" w:hAnsiTheme="minorHAnsi" w:cstheme="minorHAnsi"/>
-          <w:i/>
-        </w:rPr>
-        <w:t>Sep 2012 – May 2016</w:t>
-      </w:r>
-      <w:r>
-        <w:rPr>
-          <w:rFonts w:asciiTheme="minorHAnsi" w:hAnsiTheme="minorHAnsi" w:cstheme="minorHAnsi"/>
-        </w:rPr>
-        <w:t xml:space="preserve">                                                                                 College Park</w:t>
-      </w:r>
+        <w:ind w:left="25"/>
+        <w:rPr>
+          <w:rFonts w:asciiTheme="minorHAnsi" w:hAnsiTheme="minorHAnsi" w:cstheme="minorHAnsi"/>
+        </w:rPr>
+      </w:pPr>
+      <w:r>
+        <w:rPr>
+          <w:rFonts w:asciiTheme="minorHAnsi" w:hAnsiTheme="minorHAnsi" w:cstheme="minorHAnsi"/>
+          <w:b/>
+        </w:rPr>
+        <w:t>Tools:</w:t>
+      </w:r>
+      <w:r>
+        <w:rPr>
+          <w:rFonts w:asciiTheme="minorHAnsi" w:hAnsiTheme="minorHAnsi" w:cstheme="minorHAnsi"/>
+        </w:rPr>
+        <w:t xml:space="preserve"> </w:t>
+      </w:r>
+      <w:proofErr w:type="spellStart"/>
+      <w:r>
+        <w:rPr>
+          <w:rFonts w:asciiTheme="minorHAnsi" w:hAnsiTheme="minorHAnsi" w:cstheme="minorHAnsi"/>
+        </w:rPr>
+        <w:t>VSCode</w:t>
+      </w:r>
+      <w:proofErr w:type="spellEnd"/>
+      <w:r>
+        <w:rPr>
+          <w:rFonts w:asciiTheme="minorHAnsi" w:hAnsiTheme="minorHAnsi" w:cstheme="minorHAnsi"/>
+        </w:rPr>
+        <w:t>, Git/</w:t>
+      </w:r>
+      <w:proofErr w:type="spellStart"/>
+      <w:r>
+        <w:rPr>
+          <w:rFonts w:asciiTheme="minorHAnsi" w:hAnsiTheme="minorHAnsi" w:cstheme="minorHAnsi"/>
+        </w:rPr>
+        <w:t>Github</w:t>
+      </w:r>
+      <w:proofErr w:type="spellEnd"/>
+      <w:r>
+        <w:rPr>
+          <w:rFonts w:asciiTheme="minorHAnsi" w:hAnsiTheme="minorHAnsi" w:cstheme="minorHAnsi"/>
+        </w:rPr>
+        <w:t>/Kraken</w:t>
+      </w:r>
+      <w:r>
+        <w:rPr>
+          <w:rFonts w:asciiTheme="minorHAnsi" w:hAnsiTheme="minorHAnsi" w:cstheme="minorHAnsi"/>
+        </w:rPr>
+        <w:t xml:space="preserve">, </w:t>
+      </w:r>
+      <w:r>
+        <w:rPr>
+          <w:rFonts w:asciiTheme="minorHAnsi" w:hAnsiTheme="minorHAnsi" w:cstheme="minorHAnsi"/>
+        </w:rPr>
+        <w:t xml:space="preserve">Postman, </w:t>
+      </w:r>
+      <w:r>
+        <w:rPr>
+          <w:rFonts w:asciiTheme="minorHAnsi" w:hAnsiTheme="minorHAnsi" w:cstheme="minorHAnsi"/>
+        </w:rPr>
+        <w:t xml:space="preserve">Heroku, </w:t>
+      </w:r>
+      <w:r>
+        <w:rPr>
+          <w:rFonts w:asciiTheme="minorHAnsi" w:hAnsiTheme="minorHAnsi" w:cstheme="minorHAnsi"/>
+        </w:rPr>
+        <w:t xml:space="preserve">Azure, </w:t>
+      </w:r>
+      <w:r>
+        <w:rPr>
+          <w:rFonts w:asciiTheme="minorHAnsi" w:hAnsiTheme="minorHAnsi" w:cstheme="minorHAnsi"/>
+        </w:rPr>
+        <w:t xml:space="preserve">Eclipse, Anaconda, </w:t>
+      </w:r>
+      <w:proofErr w:type="spellStart"/>
+      <w:r>
+        <w:rPr>
+          <w:rFonts w:asciiTheme="minorHAnsi" w:hAnsiTheme="minorHAnsi" w:cstheme="minorHAnsi"/>
+        </w:rPr>
+        <w:t>Codepen</w:t>
+      </w:r>
+      <w:proofErr w:type="spellEnd"/>
     </w:p>
     <w:p>
       <w:pPr>
-        <w:spacing w:line="247" w:lineRule="auto"/>
+        <w:ind w:left="25"/>
+        <w:rPr>
+          <w:rFonts w:asciiTheme="minorHAnsi" w:hAnsiTheme="minorHAnsi" w:cstheme="minorHAnsi"/>
+        </w:rPr>
+      </w:pPr>
+      <w:r>
+        <w:rPr>
+          <w:rFonts w:asciiTheme="minorHAnsi" w:hAnsiTheme="minorHAnsi" w:cstheme="minorHAnsi"/>
+          <w:b/>
+        </w:rPr>
+        <w:t>Certifi</w:t>
+      </w:r>
+      <w:r>
+        <w:rPr>
+          <w:rFonts w:asciiTheme="minorHAnsi" w:hAnsiTheme="minorHAnsi" w:cstheme="minorHAnsi"/>
+          <w:b/>
+        </w:rPr>
+        <w:t>cates</w:t>
+      </w:r>
+      <w:r>
+        <w:rPr>
+          <w:rFonts w:asciiTheme="minorHAnsi" w:hAnsiTheme="minorHAnsi" w:cstheme="minorHAnsi"/>
+          <w:b/>
+        </w:rPr>
+        <w:t>:</w:t>
+      </w:r>
+      <w:r>
+        <w:rPr>
+          <w:rFonts w:asciiTheme="minorHAnsi" w:hAnsiTheme="minorHAnsi" w:cstheme="minorHAnsi"/>
+        </w:rPr>
+        <w:t xml:space="preserve"> </w:t>
+      </w:r>
+      <w:r>
+        <w:rPr>
+          <w:rFonts w:asciiTheme="minorHAnsi" w:hAnsiTheme="minorHAnsi" w:cstheme="minorHAnsi"/>
+        </w:rPr>
+        <w:t xml:space="preserve"> </w:t>
+      </w:r>
+      <w:r>
+        <w:rPr>
+          <w:rFonts w:asciiTheme="minorHAnsi" w:hAnsiTheme="minorHAnsi" w:cstheme="minorHAnsi"/>
+        </w:rPr>
+        <w:t xml:space="preserve">Artificial </w:t>
+      </w:r>
+      <w:r>
+        <w:rPr>
+          <w:rFonts w:asciiTheme="minorHAnsi" w:hAnsiTheme="minorHAnsi" w:cstheme="minorHAnsi"/>
+        </w:rPr>
+        <w:t>Intelligence</w:t>
+      </w:r>
+      <w:r>
+        <w:rPr>
+          <w:rFonts w:asciiTheme="minorHAnsi" w:hAnsiTheme="minorHAnsi" w:cstheme="minorHAnsi"/>
+        </w:rPr>
+        <w:t xml:space="preserve"> (AI) - </w:t>
+      </w:r>
+      <w:proofErr w:type="spellStart"/>
+      <w:r>
+        <w:rPr>
+          <w:rFonts w:asciiTheme="minorHAnsi" w:hAnsiTheme="minorHAnsi" w:cstheme="minorHAnsi"/>
+        </w:rPr>
+        <w:t>ColumbiaX</w:t>
+      </w:r>
+      <w:proofErr w:type="spellEnd"/>
+      <w:r>
+        <w:rPr>
+          <w:rFonts w:asciiTheme="minorHAnsi" w:hAnsiTheme="minorHAnsi" w:cstheme="minorHAnsi"/>
+        </w:rPr>
+        <w:t xml:space="preserve"> - CSMM.101x </w:t>
+      </w:r>
+      <w:r>
+        <w:rPr>
+          <w:rFonts w:asciiTheme="minorHAnsi" w:hAnsiTheme="minorHAnsi" w:cstheme="minorHAnsi"/>
+        </w:rPr>
+        <w:t xml:space="preserve"> </w:t>
+      </w:r>
+      <w:r>
+        <w:rPr>
+          <w:rFonts w:asciiTheme="minorHAnsi" w:hAnsiTheme="minorHAnsi" w:cstheme="minorHAnsi"/>
+          <w:sz w:val="22"/>
+        </w:rPr>
+        <w:t>|</w:t>
+      </w:r>
+      <w:r>
+        <w:rPr>
+          <w:rFonts w:asciiTheme="minorHAnsi" w:hAnsiTheme="minorHAnsi" w:cstheme="minorHAnsi"/>
+        </w:rPr>
+        <w:t xml:space="preserve"> </w:t>
+      </w:r>
+      <w:r>
+        <w:rPr>
+          <w:rFonts w:asciiTheme="minorHAnsi" w:hAnsiTheme="minorHAnsi" w:cstheme="minorHAnsi"/>
+        </w:rPr>
+        <w:t xml:space="preserve">Introduction to Computer Science - </w:t>
+      </w:r>
+      <w:proofErr w:type="spellStart"/>
+      <w:r>
+        <w:rPr>
+          <w:rFonts w:asciiTheme="minorHAnsi" w:hAnsiTheme="minorHAnsi" w:cstheme="minorHAnsi"/>
+        </w:rPr>
+        <w:t>HarvardX</w:t>
+      </w:r>
+      <w:proofErr w:type="spellEnd"/>
+      <w:r>
+        <w:rPr>
+          <w:rFonts w:asciiTheme="minorHAnsi" w:hAnsiTheme="minorHAnsi" w:cstheme="minorHAnsi"/>
+        </w:rPr>
+        <w:t xml:space="preserve"> - CS50x</w:t>
+      </w:r>
+    </w:p>
+    <w:p>
+      <w:pPr>
+        <w:ind w:left="25"/>
+        <w:rPr>
+          <w:rFonts w:asciiTheme="minorHAnsi" w:hAnsiTheme="minorHAnsi" w:cstheme="minorHAnsi"/>
+        </w:rPr>
+      </w:pPr>
+    </w:p>
+    <w:p>
+      <w:pPr>
+        <w:pStyle w:val="Heading1"/>
+        <w:pBdr>
+          <w:bottom w:val="single" w:sz="18" w:space="1" w:color="auto"/>
+        </w:pBdr>
         <w:ind w:left="0" w:firstLine="0"/>
         <w:rPr>
           <w:rFonts w:asciiTheme="minorHAnsi" w:hAnsiTheme="minorHAnsi" w:cstheme="minorHAnsi"/>
-          <w:i/>
-        </w:rPr>
-      </w:pPr>
-      <w:r>
-        <w:rPr>
-          <w:rFonts w:asciiTheme="minorHAnsi" w:hAnsiTheme="minorHAnsi" w:cstheme="minorHAnsi"/>
-          <w:i/>
-        </w:rPr>
-        <w:t>Overall GPA – 3.3</w:t>
+          <w:b/>
+          <w:sz w:val="24"/>
+          <w:szCs w:val="24"/>
+        </w:rPr>
+      </w:pPr>
+      <w:r>
+        <w:rPr>
+          <w:rFonts w:asciiTheme="minorHAnsi" w:hAnsiTheme="minorHAnsi" w:cstheme="minorHAnsi"/>
+          <w:b/>
+          <w:sz w:val="24"/>
+          <w:szCs w:val="24"/>
+        </w:rPr>
+        <w:t>Projects</w:t>
+      </w:r>
+    </w:p>
+    <w:p>
+      <w:pPr>
+        <w:ind w:left="25" w:firstLine="0"/>
+      </w:pPr>
+      <w:r>
+        <w:rPr>
+          <w:rFonts w:asciiTheme="minorHAnsi" w:hAnsiTheme="minorHAnsi" w:cstheme="minorHAnsi"/>
+          <w:b/>
+        </w:rPr>
+        <w:t>Personal Website:</w:t>
+      </w:r>
+      <w:r>
+        <w:rPr>
+          <w:rFonts w:asciiTheme="minorHAnsi" w:hAnsiTheme="minorHAnsi" w:cstheme="minorHAnsi"/>
+          <w:b/>
+        </w:rPr>
+        <w:t xml:space="preserve"> </w:t>
+      </w:r>
+      <w:hyperlink r:id="rId8" w:history="1">
+        <w:r>
+          <w:rPr>
+            <w:rStyle w:val="Hyperlink"/>
+          </w:rPr>
+          <w:t>https://jzohdi.github.io/Por</w:t>
+        </w:r>
+        <w:r>
+          <w:rPr>
+            <w:rStyle w:val="Hyperlink"/>
+          </w:rPr>
+          <w:t>t</w:t>
+        </w:r>
+        <w:r>
+          <w:rPr>
+            <w:rStyle w:val="Hyperlink"/>
+          </w:rPr>
+          <w:t>folio/</w:t>
+        </w:r>
+      </w:hyperlink>
+      <w:r>
+        <w:t xml:space="preserve"> </w:t>
+      </w:r>
+    </w:p>
+    <w:p>
+      <w:pPr>
+        <w:ind w:left="25" w:firstLine="0"/>
+        <w:rPr>
+          <w:rFonts w:asciiTheme="minorHAnsi" w:hAnsiTheme="minorHAnsi" w:cstheme="minorHAnsi"/>
+          <w:b/>
+        </w:rPr>
+      </w:pPr>
+      <w:r>
+        <w:rPr>
+          <w:b/>
+        </w:rPr>
+        <w:t>Taco Lindo Catering</w:t>
+      </w:r>
+      <w:r>
+        <w:t xml:space="preserve"> </w:t>
+      </w:r>
+      <w:r>
+        <w:t>(</w:t>
+      </w:r>
+      <w:r>
+        <w:t xml:space="preserve"> </w:t>
+      </w:r>
+      <w:hyperlink r:id="rId9" w:history="1">
+        <w:r>
+          <w:rPr>
+            <w:rStyle w:val="Hyperlink"/>
+          </w:rPr>
+          <w:t>https://taco-lindo-catering.herokuapp.com/</w:t>
+        </w:r>
+      </w:hyperlink>
+      <w:r>
+        <w:t xml:space="preserve"> </w:t>
+      </w:r>
+      <w:r>
+        <w:t>)</w:t>
+      </w:r>
+      <w:r>
+        <w:rPr>
+          <w:rFonts w:asciiTheme="minorHAnsi" w:hAnsiTheme="minorHAnsi" w:cstheme="minorHAnsi"/>
+          <w:b/>
+        </w:rPr>
+        <w:t xml:space="preserve"> </w:t>
       </w:r>
     </w:p>
     <w:p>
@@ -529,7 +937,19 @@
         <w:rPr>
           <w:rFonts w:asciiTheme="minorHAnsi" w:hAnsiTheme="minorHAnsi" w:cstheme="minorHAnsi"/>
         </w:rPr>
-        <w:t>UMD Club Boxing 2014</w:t>
+        <w:t xml:space="preserve">Designed Full-Stack </w:t>
+      </w:r>
+      <w:r>
+        <w:rPr>
+          <w:rFonts w:asciiTheme="minorHAnsi" w:hAnsiTheme="minorHAnsi" w:cstheme="minorHAnsi"/>
+        </w:rPr>
+        <w:t>web-app for Taco Lindo, a restaurant in southern New Jersey, to handle catering orders</w:t>
+      </w:r>
+      <w:r>
+        <w:rPr>
+          <w:rFonts w:asciiTheme="minorHAnsi" w:hAnsiTheme="minorHAnsi" w:cstheme="minorHAnsi"/>
+        </w:rPr>
+        <w:t>.</w:t>
       </w:r>
     </w:p>
     <w:p>
@@ -550,16 +970,420 @@
         <w:rPr>
           <w:rFonts w:asciiTheme="minorHAnsi" w:hAnsiTheme="minorHAnsi" w:cstheme="minorHAnsi"/>
         </w:rPr>
-        <w:t>American Medical Student Association 2013</w:t>
+        <w:t xml:space="preserve">Integrated relational database with endpoint security while optimizing front-end </w:t>
+      </w:r>
+      <w:r>
+        <w:rPr>
+          <w:rFonts w:asciiTheme="minorHAnsi" w:hAnsiTheme="minorHAnsi" w:cstheme="minorHAnsi"/>
+        </w:rPr>
+        <w:t>experience</w:t>
+      </w:r>
+      <w:r>
+        <w:rPr>
+          <w:rFonts w:asciiTheme="minorHAnsi" w:hAnsiTheme="minorHAnsi" w:cstheme="minorHAnsi"/>
+        </w:rPr>
+        <w:t>.</w:t>
       </w:r>
     </w:p>
     <w:p>
       <w:pPr>
+        <w:pStyle w:val="ListParagraph"/>
+        <w:numPr>
+          <w:ilvl w:val="0"/>
+          <w:numId w:val="17"/>
+        </w:numPr>
         <w:spacing w:line="247" w:lineRule="auto"/>
+        <w:ind w:left="648"/>
+        <w:rPr>
+          <w:rFonts w:asciiTheme="minorHAnsi" w:hAnsiTheme="minorHAnsi" w:cstheme="minorHAnsi"/>
+          <w:b/>
+        </w:rPr>
+      </w:pPr>
+      <w:r>
+        <w:rPr>
+          <w:rFonts w:asciiTheme="minorHAnsi" w:hAnsiTheme="minorHAnsi" w:cstheme="minorHAnsi"/>
+        </w:rPr>
+        <w:t xml:space="preserve"> </w:t>
+      </w:r>
+      <w:r>
+        <w:rPr>
+          <w:rFonts w:asciiTheme="minorHAnsi" w:hAnsiTheme="minorHAnsi" w:cstheme="minorHAnsi"/>
+        </w:rPr>
+        <w:t>En</w:t>
+      </w:r>
+      <w:r>
+        <w:rPr>
+          <w:rFonts w:asciiTheme="minorHAnsi" w:hAnsiTheme="minorHAnsi" w:cstheme="minorHAnsi"/>
+        </w:rPr>
+        <w:t>d-to-End user design, and implementation, as well as admin features.</w:t>
+      </w:r>
+      <w:r>
+        <w:rPr>
+          <w:rFonts w:asciiTheme="minorHAnsi" w:hAnsiTheme="minorHAnsi" w:cstheme="minorHAnsi"/>
+          <w:b/>
+        </w:rPr>
+        <w:t xml:space="preserve"> </w:t>
+      </w:r>
+    </w:p>
+    <w:p>
+      <w:pPr>
         <w:ind w:left="0" w:firstLine="0"/>
-        <w:rPr>
-          <w:rFonts w:asciiTheme="minorHAnsi" w:hAnsiTheme="minorHAnsi" w:cstheme="minorHAnsi"/>
-          <w:b/>
+      </w:pPr>
+      <w:r>
+        <w:rPr>
+          <w:rFonts w:asciiTheme="minorHAnsi" w:hAnsiTheme="minorHAnsi" w:cstheme="minorHAnsi"/>
+          <w:b/>
+        </w:rPr>
+        <w:t>Canvas Q</w:t>
+      </w:r>
+      <w:r>
+        <w:rPr>
+          <w:rFonts w:asciiTheme="minorHAnsi" w:hAnsiTheme="minorHAnsi" w:cstheme="minorHAnsi"/>
+          <w:b/>
+        </w:rPr>
+        <w:t>uotes</w:t>
+      </w:r>
+      <w:r>
+        <w:rPr>
+          <w:rFonts w:asciiTheme="minorHAnsi" w:hAnsiTheme="minorHAnsi" w:cstheme="minorHAnsi"/>
+          <w:b/>
+        </w:rPr>
+        <w:t xml:space="preserve"> </w:t>
+      </w:r>
+      <w:r>
+        <w:rPr>
+          <w:rFonts w:asciiTheme="minorHAnsi" w:hAnsiTheme="minorHAnsi" w:cstheme="minorHAnsi"/>
+        </w:rPr>
+        <w:t>(</w:t>
+      </w:r>
+      <w:r>
+        <w:rPr>
+          <w:rFonts w:asciiTheme="minorHAnsi" w:hAnsiTheme="minorHAnsi" w:cstheme="minorHAnsi"/>
+        </w:rPr>
+        <w:t xml:space="preserve"> </w:t>
+      </w:r>
+      <w:hyperlink r:id="rId10" w:history="1">
+        <w:r>
+          <w:rPr>
+            <w:rStyle w:val="Hyperlink"/>
+          </w:rPr>
+          <w:t>https://jzohdi.github.io/Canvas-</w:t>
+        </w:r>
+        <w:r>
+          <w:rPr>
+            <w:rStyle w:val="Hyperlink"/>
+          </w:rPr>
+          <w:t>Q</w:t>
+        </w:r>
+        <w:r>
+          <w:rPr>
+            <w:rStyle w:val="Hyperlink"/>
+          </w:rPr>
+          <w:t>uotes/</w:t>
+        </w:r>
+      </w:hyperlink>
+      <w:r>
+        <w:t xml:space="preserve"> </w:t>
+      </w:r>
+      <w:r>
+        <w:t xml:space="preserve">, </w:t>
+      </w:r>
+      <w:hyperlink r:id="rId11" w:history="1">
+        <w:r>
+          <w:rPr>
+            <w:rStyle w:val="Hyperlink"/>
+          </w:rPr>
+          <w:t>https://j-zohdi.herokuapp.com/get_quotes</w:t>
+        </w:r>
+      </w:hyperlink>
+      <w:r>
+        <w:t>)</w:t>
+      </w:r>
+    </w:p>
+    <w:p>
+      <w:pPr>
+        <w:pStyle w:val="ListParagraph"/>
+        <w:numPr>
+          <w:ilvl w:val="0"/>
+          <w:numId w:val="26"/>
+        </w:numPr>
+        <w:spacing w:line="247" w:lineRule="auto"/>
+        <w:ind w:left="648"/>
+        <w:rPr>
+          <w:rFonts w:asciiTheme="minorHAnsi" w:hAnsiTheme="minorHAnsi" w:cstheme="minorHAnsi"/>
+          <w:b/>
+        </w:rPr>
+      </w:pPr>
+      <w:r>
+        <w:rPr>
+          <w:rFonts w:asciiTheme="minorHAnsi" w:hAnsiTheme="minorHAnsi" w:cstheme="minorHAnsi"/>
+        </w:rPr>
+        <w:t xml:space="preserve">Pure </w:t>
+      </w:r>
+      <w:proofErr w:type="spellStart"/>
+      <w:r>
+        <w:rPr>
+          <w:rFonts w:asciiTheme="minorHAnsi" w:hAnsiTheme="minorHAnsi" w:cstheme="minorHAnsi"/>
+        </w:rPr>
+        <w:t>css</w:t>
+      </w:r>
+      <w:proofErr w:type="spellEnd"/>
+      <w:r>
+        <w:rPr>
+          <w:rFonts w:asciiTheme="minorHAnsi" w:hAnsiTheme="minorHAnsi" w:cstheme="minorHAnsi"/>
+        </w:rPr>
+        <w:t xml:space="preserve"> infinite looping background of quotes</w:t>
+      </w:r>
+    </w:p>
+    <w:p>
+      <w:pPr>
+        <w:pStyle w:val="ListParagraph"/>
+        <w:numPr>
+          <w:ilvl w:val="0"/>
+          <w:numId w:val="26"/>
+        </w:numPr>
+        <w:spacing w:line="247" w:lineRule="auto"/>
+        <w:ind w:left="648"/>
+        <w:rPr>
+          <w:rFonts w:asciiTheme="minorHAnsi" w:hAnsiTheme="minorHAnsi" w:cstheme="minorHAnsi"/>
+          <w:b/>
+        </w:rPr>
+      </w:pPr>
+      <w:r>
+        <w:rPr>
+          <w:rFonts w:asciiTheme="minorHAnsi" w:hAnsiTheme="minorHAnsi" w:cstheme="minorHAnsi"/>
+        </w:rPr>
+        <w:t>Setup own</w:t>
+      </w:r>
+      <w:r>
+        <w:rPr>
+          <w:rFonts w:asciiTheme="minorHAnsi" w:hAnsiTheme="minorHAnsi" w:cstheme="minorHAnsi"/>
+        </w:rPr>
+        <w:t xml:space="preserve"> API </w:t>
+      </w:r>
+      <w:r>
+        <w:rPr>
+          <w:rFonts w:asciiTheme="minorHAnsi" w:hAnsiTheme="minorHAnsi" w:cstheme="minorHAnsi"/>
+        </w:rPr>
+        <w:t xml:space="preserve">server </w:t>
+      </w:r>
+      <w:r>
+        <w:rPr>
+          <w:rFonts w:asciiTheme="minorHAnsi" w:hAnsiTheme="minorHAnsi" w:cstheme="minorHAnsi"/>
+        </w:rPr>
+        <w:t xml:space="preserve">for random quote generator, quotes are scraped from </w:t>
+      </w:r>
+      <w:proofErr w:type="spellStart"/>
+      <w:r>
+        <w:rPr>
+          <w:rFonts w:asciiTheme="minorHAnsi" w:hAnsiTheme="minorHAnsi" w:cstheme="minorHAnsi"/>
+        </w:rPr>
+        <w:t>W</w:t>
+      </w:r>
+      <w:r>
+        <w:rPr>
+          <w:rFonts w:asciiTheme="minorHAnsi" w:hAnsiTheme="minorHAnsi" w:cstheme="minorHAnsi"/>
+        </w:rPr>
+        <w:t>iki</w:t>
+      </w:r>
+      <w:r>
+        <w:rPr>
+          <w:rFonts w:asciiTheme="minorHAnsi" w:hAnsiTheme="minorHAnsi" w:cstheme="minorHAnsi"/>
+        </w:rPr>
+        <w:t>q</w:t>
+      </w:r>
+      <w:r>
+        <w:rPr>
+          <w:rFonts w:asciiTheme="minorHAnsi" w:hAnsiTheme="minorHAnsi" w:cstheme="minorHAnsi"/>
+        </w:rPr>
+        <w:t>u</w:t>
+      </w:r>
+      <w:r>
+        <w:rPr>
+          <w:rFonts w:asciiTheme="minorHAnsi" w:hAnsiTheme="minorHAnsi" w:cstheme="minorHAnsi"/>
+        </w:rPr>
+        <w:t>ote</w:t>
+      </w:r>
+      <w:proofErr w:type="spellEnd"/>
+      <w:r>
+        <w:rPr>
+          <w:rFonts w:asciiTheme="minorHAnsi" w:hAnsiTheme="minorHAnsi" w:cstheme="minorHAnsi"/>
+        </w:rPr>
+        <w:t xml:space="preserve"> and stored in database. On each call of random, a thread is started that scrapes more quotes and adds to database if not already present.</w:t>
+      </w:r>
+    </w:p>
+    <w:p>
+      <w:pPr>
+        <w:pStyle w:val="NormalWeb"/>
+        <w:spacing w:before="0" w:beforeAutospacing="0" w:after="5" w:afterAutospacing="0"/>
+      </w:pPr>
+      <w:r>
+        <w:rPr>
+          <w:rFonts w:ascii="Calibri" w:hAnsi="Calibri" w:cs="Calibri"/>
+          <w:b/>
+          <w:bCs/>
+          <w:color w:val="000000"/>
+          <w:sz w:val="20"/>
+          <w:szCs w:val="20"/>
+        </w:rPr>
+        <w:t xml:space="preserve">Tunnel Game </w:t>
+      </w:r>
+      <w:r>
+        <w:rPr>
+          <w:rFonts w:ascii="Calibri" w:hAnsi="Calibri" w:cs="Calibri"/>
+          <w:color w:val="000000"/>
+          <w:sz w:val="20"/>
+          <w:szCs w:val="20"/>
+        </w:rPr>
+        <w:t xml:space="preserve">(  </w:t>
+      </w:r>
+      <w:hyperlink r:id="rId12" w:history="1">
+        <w:r>
+          <w:rPr>
+            <w:rStyle w:val="Hyperlink"/>
+            <w:rFonts w:ascii="Calibri" w:hAnsi="Calibri" w:cs="Calibri"/>
+            <w:color w:val="0563C1"/>
+            <w:sz w:val="20"/>
+            <w:szCs w:val="20"/>
+          </w:rPr>
+          <w:t>https://jzohdi.github.io/tunnel_game/</w:t>
+        </w:r>
+      </w:hyperlink>
+      <w:r>
+        <w:rPr>
+          <w:rFonts w:ascii="Calibri" w:hAnsi="Calibri" w:cs="Calibri"/>
+          <w:color w:val="000000"/>
+          <w:sz w:val="20"/>
+          <w:szCs w:val="20"/>
+        </w:rPr>
+        <w:t xml:space="preserve"> )</w:t>
+      </w:r>
+    </w:p>
+    <w:p>
+      <w:pPr>
+        <w:pStyle w:val="NormalWeb"/>
+        <w:numPr>
+          <w:ilvl w:val="0"/>
+          <w:numId w:val="25"/>
+        </w:numPr>
+        <w:spacing w:before="0" w:beforeAutospacing="0" w:after="0" w:afterAutospacing="0"/>
+        <w:ind w:left="648"/>
+        <w:textAlignment w:val="baseline"/>
+        <w:rPr>
+          <w:rFonts w:ascii="Calibri" w:hAnsi="Calibri" w:cs="Calibri"/>
+          <w:b/>
+          <w:bCs/>
+          <w:color w:val="000000"/>
+          <w:sz w:val="20"/>
+          <w:szCs w:val="20"/>
+        </w:rPr>
+      </w:pPr>
+      <w:r>
+        <w:rPr>
+          <w:rFonts w:ascii="Calibri" w:hAnsi="Calibri" w:cs="Calibri"/>
+          <w:color w:val="000000"/>
+          <w:sz w:val="20"/>
+          <w:szCs w:val="20"/>
+        </w:rPr>
+        <w:t xml:space="preserve">Pure </w:t>
+      </w:r>
+      <w:r>
+        <w:rPr>
+          <w:rFonts w:ascii="Calibri" w:hAnsi="Calibri" w:cs="Calibri"/>
+          <w:color w:val="000000"/>
+          <w:sz w:val="20"/>
+          <w:szCs w:val="20"/>
+        </w:rPr>
+        <w:t>in browser</w:t>
+      </w:r>
+      <w:r>
+        <w:rPr>
+          <w:rFonts w:ascii="Calibri" w:hAnsi="Calibri" w:cs="Calibri"/>
+          <w:color w:val="000000"/>
+          <w:sz w:val="20"/>
+          <w:szCs w:val="20"/>
+        </w:rPr>
+        <w:t xml:space="preserve"> Javascript </w:t>
+      </w:r>
+      <w:r>
+        <w:rPr>
+          <w:rFonts w:ascii="Calibri" w:hAnsi="Calibri" w:cs="Calibri"/>
+          <w:color w:val="000000"/>
+          <w:sz w:val="20"/>
+          <w:szCs w:val="20"/>
+        </w:rPr>
+        <w:t xml:space="preserve">on </w:t>
+      </w:r>
+      <w:r>
+        <w:rPr>
+          <w:rFonts w:ascii="Calibri" w:hAnsi="Calibri" w:cs="Calibri"/>
+          <w:color w:val="000000"/>
+          <w:sz w:val="20"/>
+          <w:szCs w:val="20"/>
+        </w:rPr>
+        <w:t xml:space="preserve">HTML5 </w:t>
+      </w:r>
+      <w:r>
+        <w:rPr>
+          <w:rFonts w:ascii="Calibri" w:hAnsi="Calibri" w:cs="Calibri"/>
+          <w:color w:val="000000"/>
+          <w:sz w:val="20"/>
+          <w:szCs w:val="20"/>
+        </w:rPr>
+        <w:t>c</w:t>
+      </w:r>
+      <w:r>
+        <w:rPr>
+          <w:rFonts w:ascii="Calibri" w:hAnsi="Calibri" w:cs="Calibri"/>
+          <w:color w:val="000000"/>
+          <w:sz w:val="20"/>
+          <w:szCs w:val="20"/>
+        </w:rPr>
+        <w:t>anvas game where user must stay in the tunnel walls moving down the screen.</w:t>
+      </w:r>
+    </w:p>
+    <w:p>
+      <w:pPr>
+        <w:pStyle w:val="NormalWeb"/>
+        <w:numPr>
+          <w:ilvl w:val="0"/>
+          <w:numId w:val="25"/>
+        </w:numPr>
+        <w:spacing w:before="0" w:beforeAutospacing="0" w:after="0" w:afterAutospacing="0"/>
+        <w:ind w:left="648"/>
+        <w:textAlignment w:val="baseline"/>
+        <w:rPr>
+          <w:rFonts w:ascii="Calibri" w:hAnsi="Calibri" w:cs="Calibri"/>
+          <w:b/>
+          <w:bCs/>
+          <w:color w:val="000000"/>
+          <w:sz w:val="20"/>
+          <w:szCs w:val="20"/>
+        </w:rPr>
+      </w:pPr>
+      <w:r>
+        <w:rPr>
+          <w:rFonts w:ascii="Calibri" w:hAnsi="Calibri" w:cs="Calibri"/>
+          <w:color w:val="000000"/>
+          <w:sz w:val="20"/>
+          <w:szCs w:val="20"/>
+        </w:rPr>
+        <w:t>Wall object creates next wall just above the screen on entering view and deletes self after leaving in order to keep animation frame rate high. Uses Pythagorean formulas for collision detection, and Perlin Noise for tunnel movement.</w:t>
+      </w:r>
+    </w:p>
+    <w:p>
+      <w:pPr>
+        <w:pStyle w:val="NormalWeb"/>
+        <w:spacing w:before="0" w:beforeAutospacing="0" w:after="0" w:afterAutospacing="0"/>
+        <w:ind w:left="720"/>
+        <w:textAlignment w:val="baseline"/>
+        <w:rPr>
+          <w:rFonts w:ascii="Calibri" w:hAnsi="Calibri" w:cs="Calibri"/>
+          <w:b/>
+          <w:bCs/>
+          <w:color w:val="000000"/>
+          <w:sz w:val="20"/>
+          <w:szCs w:val="20"/>
         </w:rPr>
       </w:pPr>
     </w:p>
@@ -573,117 +1397,134 @@
         <w:rPr>
           <w:rFonts w:asciiTheme="minorHAnsi" w:hAnsiTheme="minorHAnsi" w:cstheme="minorHAnsi"/>
           <w:b/>
-          <w:sz w:val="28"/>
-          <w:szCs w:val="28"/>
-        </w:rPr>
-      </w:pPr>
-      <w:r>
-        <w:rPr>
-          <w:rFonts w:asciiTheme="minorHAnsi" w:hAnsiTheme="minorHAnsi" w:cstheme="minorHAnsi"/>
-          <w:b/>
-          <w:sz w:val="28"/>
-          <w:szCs w:val="28"/>
-        </w:rPr>
-        <w:t>Skills</w:t>
+          <w:sz w:val="24"/>
+          <w:szCs w:val="24"/>
+        </w:rPr>
+      </w:pPr>
+      <w:r>
+        <w:rPr>
+          <w:rFonts w:asciiTheme="minorHAnsi" w:hAnsiTheme="minorHAnsi" w:cstheme="minorHAnsi"/>
+          <w:b/>
+          <w:sz w:val="24"/>
+          <w:szCs w:val="24"/>
+        </w:rPr>
+        <w:t>Experience</w:t>
       </w:r>
     </w:p>
     <w:p>
       <w:pPr>
-        <w:ind w:left="25"/>
-        <w:rPr>
-          <w:rFonts w:asciiTheme="minorHAnsi" w:hAnsiTheme="minorHAnsi" w:cstheme="minorHAnsi"/>
-        </w:rPr>
-      </w:pPr>
-      <w:r>
-        <w:rPr>
-          <w:rFonts w:asciiTheme="minorHAnsi" w:hAnsiTheme="minorHAnsi" w:cstheme="minorHAnsi"/>
-          <w:b/>
-        </w:rPr>
-        <w:t>Languages:</w:t>
-      </w:r>
-      <w:r>
-        <w:rPr>
-          <w:rFonts w:asciiTheme="minorHAnsi" w:hAnsiTheme="minorHAnsi" w:cstheme="minorHAnsi"/>
-        </w:rPr>
-        <w:t xml:space="preserve"> Python, Javascript, Java, C, HTML5, CSS3, React, SQL, PostgreSQL</w:t>
+        <w:ind w:left="25" w:firstLine="0"/>
+        <w:rPr>
+          <w:rFonts w:asciiTheme="minorHAnsi" w:hAnsiTheme="minorHAnsi" w:cstheme="minorHAnsi"/>
+        </w:rPr>
+      </w:pPr>
+      <w:r>
+        <w:rPr>
+          <w:rFonts w:asciiTheme="minorHAnsi" w:hAnsiTheme="minorHAnsi" w:cstheme="minorHAnsi"/>
+          <w:b/>
+        </w:rPr>
+        <w:t>Software Engineer</w:t>
+      </w:r>
+      <w:r>
+        <w:rPr>
+          <w:rFonts w:asciiTheme="minorHAnsi" w:hAnsiTheme="minorHAnsi" w:cstheme="minorHAnsi"/>
+          <w:b/>
+        </w:rPr>
+        <w:t>ing</w:t>
+      </w:r>
+      <w:r>
+        <w:rPr>
+          <w:rFonts w:asciiTheme="minorHAnsi" w:hAnsiTheme="minorHAnsi" w:cstheme="minorHAnsi"/>
+          <w:b/>
+        </w:rPr>
+        <w:t xml:space="preserve"> Intern</w:t>
+      </w:r>
+      <w:r>
+        <w:rPr>
+          <w:rFonts w:asciiTheme="minorHAnsi" w:hAnsiTheme="minorHAnsi" w:cstheme="minorHAnsi"/>
+          <w:b/>
+        </w:rPr>
+        <w:t xml:space="preserve">, </w:t>
+      </w:r>
+      <w:r>
+        <w:rPr>
+          <w:rFonts w:asciiTheme="minorHAnsi" w:hAnsiTheme="minorHAnsi" w:cstheme="minorHAnsi"/>
+          <w:b/>
+        </w:rPr>
+        <w:t>DocuSign</w:t>
+      </w:r>
+      <w:r>
+        <w:rPr>
+          <w:rFonts w:asciiTheme="minorHAnsi" w:hAnsiTheme="minorHAnsi" w:cstheme="minorHAnsi"/>
+          <w:b/>
+        </w:rPr>
+        <w:t xml:space="preserve"> </w:t>
+      </w:r>
+      <w:r>
+        <w:rPr>
+          <w:rFonts w:asciiTheme="minorHAnsi" w:hAnsiTheme="minorHAnsi" w:cstheme="minorHAnsi"/>
+          <w:b/>
+        </w:rPr>
+        <w:t xml:space="preserve">                                                                                       </w:t>
+      </w:r>
+      <w:r>
+        <w:rPr>
+          <w:rFonts w:asciiTheme="minorHAnsi" w:hAnsiTheme="minorHAnsi" w:cstheme="minorHAnsi"/>
+        </w:rPr>
+        <w:tab/>
+      </w:r>
+      <w:r>
+        <w:rPr>
+          <w:rFonts w:asciiTheme="minorHAnsi" w:hAnsiTheme="minorHAnsi" w:cstheme="minorHAnsi"/>
+        </w:rPr>
+        <w:tab/>
+      </w:r>
+      <w:r>
+        <w:rPr>
+          <w:rFonts w:asciiTheme="minorHAnsi" w:hAnsiTheme="minorHAnsi" w:cstheme="minorHAnsi"/>
+        </w:rPr>
+        <w:tab/>
+      </w:r>
+      <w:r>
+        <w:rPr>
+          <w:rFonts w:asciiTheme="minorHAnsi" w:hAnsiTheme="minorHAnsi" w:cstheme="minorHAnsi"/>
+          <w:b/>
+        </w:rPr>
+        <w:t xml:space="preserve">    Chicago, IL</w:t>
       </w:r>
     </w:p>
     <w:p>
       <w:pPr>
-        <w:ind w:left="25"/>
-        <w:rPr>
-          <w:rFonts w:asciiTheme="minorHAnsi" w:hAnsiTheme="minorHAnsi" w:cstheme="minorHAnsi"/>
-        </w:rPr>
-      </w:pPr>
-      <w:r>
-        <w:rPr>
-          <w:rFonts w:asciiTheme="minorHAnsi" w:hAnsiTheme="minorHAnsi" w:cstheme="minorHAnsi"/>
-          <w:b/>
-        </w:rPr>
-        <w:t>Tools:</w:t>
-      </w:r>
-      <w:r>
-        <w:rPr>
-          <w:rFonts w:asciiTheme="minorHAnsi" w:hAnsiTheme="minorHAnsi" w:cstheme="minorHAnsi"/>
-        </w:rPr>
-        <w:t xml:space="preserve"> Atom, </w:t>
-      </w:r>
-      <w:proofErr w:type="spellStart"/>
-      <w:r>
-        <w:rPr>
-          <w:rFonts w:asciiTheme="minorHAnsi" w:hAnsiTheme="minorHAnsi" w:cstheme="minorHAnsi"/>
-        </w:rPr>
-        <w:t>VSCode</w:t>
-      </w:r>
-      <w:proofErr w:type="spellEnd"/>
-      <w:r>
-        <w:rPr>
-          <w:rFonts w:asciiTheme="minorHAnsi" w:hAnsiTheme="minorHAnsi" w:cstheme="minorHAnsi"/>
-        </w:rPr>
-        <w:t>, Git/</w:t>
-      </w:r>
-      <w:proofErr w:type="spellStart"/>
-      <w:r>
-        <w:rPr>
-          <w:rFonts w:asciiTheme="minorHAnsi" w:hAnsiTheme="minorHAnsi" w:cstheme="minorHAnsi"/>
-        </w:rPr>
-        <w:t>Github</w:t>
-      </w:r>
-      <w:proofErr w:type="spellEnd"/>
-      <w:r>
-        <w:rPr>
-          <w:rFonts w:asciiTheme="minorHAnsi" w:hAnsiTheme="minorHAnsi" w:cstheme="minorHAnsi"/>
-        </w:rPr>
-        <w:t xml:space="preserve">, Heroku, Eclipse, Anaconda, </w:t>
-      </w:r>
-      <w:proofErr w:type="spellStart"/>
-      <w:r>
-        <w:rPr>
-          <w:rFonts w:asciiTheme="minorHAnsi" w:hAnsiTheme="minorHAnsi" w:cstheme="minorHAnsi"/>
-        </w:rPr>
-        <w:t>Codepen</w:t>
-      </w:r>
-      <w:proofErr w:type="spellEnd"/>
-    </w:p>
-    <w:p>
-      <w:pPr>
-        <w:ind w:left="25"/>
-        <w:rPr>
-          <w:rFonts w:asciiTheme="minorHAnsi" w:hAnsiTheme="minorHAnsi" w:cstheme="minorHAnsi"/>
-        </w:rPr>
-      </w:pPr>
-      <w:r>
-        <w:rPr>
-          <w:rFonts w:asciiTheme="minorHAnsi" w:hAnsiTheme="minorHAnsi" w:cstheme="minorHAnsi"/>
-          <w:b/>
-        </w:rPr>
-        <w:t>Certified Courses:</w:t>
+        <w:ind w:left="25" w:firstLine="0"/>
+        <w:rPr>
+          <w:rFonts w:asciiTheme="minorHAnsi" w:hAnsiTheme="minorHAnsi" w:cstheme="minorHAnsi"/>
+        </w:rPr>
+      </w:pPr>
+      <w:r>
+        <w:rPr>
+          <w:rFonts w:asciiTheme="minorHAnsi" w:hAnsiTheme="minorHAnsi" w:cstheme="minorHAnsi"/>
+          <w:i/>
+        </w:rPr>
+        <w:t>June 2019 – Sept</w:t>
       </w:r>
       <w:r>
         <w:rPr>
           <w:rFonts w:asciiTheme="minorHAnsi" w:hAnsiTheme="minorHAnsi" w:cstheme="minorHAnsi"/>
         </w:rPr>
         <w:t xml:space="preserve"> </w:t>
+      </w:r>
+      <w:r>
+        <w:rPr>
+          <w:rFonts w:asciiTheme="minorHAnsi" w:hAnsiTheme="minorHAnsi" w:cstheme="minorHAnsi"/>
+          <w:i/>
+        </w:rPr>
+        <w:t>2019</w:t>
+      </w:r>
+      <w:r>
+        <w:rPr>
+          <w:rFonts w:asciiTheme="minorHAnsi" w:hAnsiTheme="minorHAnsi" w:cstheme="minorHAnsi"/>
+        </w:rPr>
+        <w:t xml:space="preserve">               </w:t>
       </w:r>
     </w:p>
     <w:p>
@@ -691,45 +1532,44 @@
         <w:pStyle w:val="ListParagraph"/>
         <w:numPr>
           <w:ilvl w:val="0"/>
-          <w:numId w:val="16"/>
+          <w:numId w:val="17"/>
         </w:numPr>
         <w:spacing w:line="247" w:lineRule="auto"/>
         <w:ind w:left="648"/>
         <w:rPr>
           <w:rFonts w:asciiTheme="minorHAnsi" w:hAnsiTheme="minorHAnsi" w:cstheme="minorHAnsi"/>
-        </w:rPr>
-      </w:pPr>
-      <w:r>
-        <w:rPr>
-          <w:rFonts w:asciiTheme="minorHAnsi" w:hAnsiTheme="minorHAnsi" w:cstheme="minorHAnsi"/>
-        </w:rPr>
-        <w:t xml:space="preserve">Artificial </w:t>
-      </w:r>
-      <w:r>
-        <w:rPr>
-          <w:rFonts w:asciiTheme="minorHAnsi" w:hAnsiTheme="minorHAnsi" w:cstheme="minorHAnsi"/>
-        </w:rPr>
-        <w:t>Intelligence</w:t>
-      </w:r>
-      <w:r>
-        <w:rPr>
-          <w:rFonts w:asciiTheme="minorHAnsi" w:hAnsiTheme="minorHAnsi" w:cstheme="minorHAnsi"/>
-        </w:rPr>
-        <w:t xml:space="preserve"> (AI) - </w:t>
-      </w:r>
-      <w:proofErr w:type="spellStart"/>
-      <w:r>
-        <w:rPr>
-          <w:rFonts w:asciiTheme="minorHAnsi" w:hAnsiTheme="minorHAnsi" w:cstheme="minorHAnsi"/>
-        </w:rPr>
-        <w:t>ColumbiaX</w:t>
-      </w:r>
-      <w:proofErr w:type="spellEnd"/>
-      <w:r>
-        <w:rPr>
-          <w:rFonts w:asciiTheme="minorHAnsi" w:hAnsiTheme="minorHAnsi" w:cstheme="minorHAnsi"/>
-        </w:rPr>
-        <w:t xml:space="preserve"> - CSMM.101x </w:t>
+          <w:b/>
+        </w:rPr>
+      </w:pPr>
+      <w:r>
+        <w:rPr>
+          <w:rFonts w:asciiTheme="minorHAnsi" w:hAnsiTheme="minorHAnsi" w:cstheme="minorHAnsi"/>
+        </w:rPr>
+        <w:t>P</w:t>
+      </w:r>
+      <w:r>
+        <w:rPr>
+          <w:rFonts w:asciiTheme="minorHAnsi" w:hAnsiTheme="minorHAnsi" w:cstheme="minorHAnsi"/>
+        </w:rPr>
+        <w:t xml:space="preserve">aired with </w:t>
+      </w:r>
+      <w:r>
+        <w:rPr>
+          <w:rFonts w:asciiTheme="minorHAnsi" w:hAnsiTheme="minorHAnsi" w:cstheme="minorHAnsi"/>
+        </w:rPr>
+        <w:t xml:space="preserve">small team of product manager, designer and software engineer interns for ground up design and architecture of DocuSign </w:t>
+      </w:r>
+      <w:r>
+        <w:rPr>
+          <w:rFonts w:asciiTheme="minorHAnsi" w:hAnsiTheme="minorHAnsi" w:cstheme="minorHAnsi"/>
+        </w:rPr>
+        <w:t xml:space="preserve">product </w:t>
+      </w:r>
+      <w:r>
+        <w:rPr>
+          <w:rFonts w:asciiTheme="minorHAnsi" w:hAnsiTheme="minorHAnsi" w:cstheme="minorHAnsi"/>
+        </w:rPr>
+        <w:t>integration</w:t>
       </w:r>
     </w:p>
     <w:p>
@@ -737,79 +1577,53 @@
         <w:pStyle w:val="ListParagraph"/>
         <w:numPr>
           <w:ilvl w:val="0"/>
-          <w:numId w:val="16"/>
+          <w:numId w:val="17"/>
         </w:numPr>
         <w:spacing w:line="247" w:lineRule="auto"/>
         <w:ind w:left="648"/>
         <w:rPr>
           <w:rFonts w:asciiTheme="minorHAnsi" w:hAnsiTheme="minorHAnsi" w:cstheme="minorHAnsi"/>
-        </w:rPr>
-      </w:pPr>
-      <w:r>
-        <w:rPr>
-          <w:rFonts w:asciiTheme="minorHAnsi" w:hAnsiTheme="minorHAnsi" w:cstheme="minorHAnsi"/>
-        </w:rPr>
-        <w:t xml:space="preserve">Introduction to Computer Science and Programming Using Python </w:t>
-      </w:r>
-      <w:r>
-        <w:rPr>
-          <w:rFonts w:asciiTheme="minorHAnsi" w:hAnsiTheme="minorHAnsi" w:cstheme="minorHAnsi"/>
-        </w:rPr>
-        <w:t>–</w:t>
-      </w:r>
-      <w:r>
-        <w:rPr>
-          <w:rFonts w:asciiTheme="minorHAnsi" w:hAnsiTheme="minorHAnsi" w:cstheme="minorHAnsi"/>
-        </w:rPr>
-        <w:t xml:space="preserve"> </w:t>
-      </w:r>
-      <w:proofErr w:type="spellStart"/>
-      <w:r>
-        <w:rPr>
-          <w:rFonts w:asciiTheme="minorHAnsi" w:hAnsiTheme="minorHAnsi" w:cstheme="minorHAnsi"/>
-        </w:rPr>
-        <w:t>MIT</w:t>
-      </w:r>
-      <w:r>
-        <w:rPr>
-          <w:rFonts w:asciiTheme="minorHAnsi" w:hAnsiTheme="minorHAnsi" w:cstheme="minorHAnsi"/>
-        </w:rPr>
-        <w:t>x</w:t>
-      </w:r>
-      <w:proofErr w:type="spellEnd"/>
+          <w:b/>
+        </w:rPr>
+      </w:pPr>
+      <w:r>
+        <w:rPr>
+          <w:rFonts w:asciiTheme="minorHAnsi" w:hAnsiTheme="minorHAnsi" w:cstheme="minorHAnsi"/>
+        </w:rPr>
+        <w:t>Built</w:t>
+      </w:r>
+      <w:r>
+        <w:rPr>
+          <w:rFonts w:asciiTheme="minorHAnsi" w:hAnsiTheme="minorHAnsi" w:cstheme="minorHAnsi"/>
+        </w:rPr>
+        <w:t xml:space="preserve"> .NET Core </w:t>
+      </w:r>
+      <w:r>
+        <w:rPr>
+          <w:rFonts w:asciiTheme="minorHAnsi" w:hAnsiTheme="minorHAnsi" w:cstheme="minorHAnsi"/>
+        </w:rPr>
+        <w:t>application hosted on azure to perform necessary integration tasks through custom API endpoints</w:t>
+      </w:r>
     </w:p>
     <w:p>
       <w:pPr>
         <w:pStyle w:val="ListParagraph"/>
         <w:numPr>
           <w:ilvl w:val="0"/>
-          <w:numId w:val="16"/>
+          <w:numId w:val="17"/>
         </w:numPr>
         <w:spacing w:line="247" w:lineRule="auto"/>
         <w:ind w:left="648"/>
         <w:rPr>
           <w:rFonts w:asciiTheme="minorHAnsi" w:hAnsiTheme="minorHAnsi" w:cstheme="minorHAnsi"/>
-        </w:rPr>
-      </w:pPr>
-      <w:r>
-        <w:rPr>
-          <w:rFonts w:asciiTheme="minorHAnsi" w:hAnsiTheme="minorHAnsi" w:cstheme="minorHAnsi"/>
-        </w:rPr>
-        <w:t xml:space="preserve">Introduction to Computer Science - </w:t>
-      </w:r>
-      <w:proofErr w:type="spellStart"/>
-      <w:r>
-        <w:rPr>
-          <w:rFonts w:asciiTheme="minorHAnsi" w:hAnsiTheme="minorHAnsi" w:cstheme="minorHAnsi"/>
-        </w:rPr>
-        <w:t>HarvardX</w:t>
-      </w:r>
-      <w:proofErr w:type="spellEnd"/>
-      <w:r>
-        <w:rPr>
-          <w:rFonts w:asciiTheme="minorHAnsi" w:hAnsiTheme="minorHAnsi" w:cstheme="minorHAnsi"/>
-        </w:rPr>
-        <w:t xml:space="preserve"> - CS50x</w:t>
+          <w:b/>
+        </w:rPr>
+      </w:pPr>
+      <w:r>
+        <w:rPr>
+          <w:rFonts w:asciiTheme="minorHAnsi" w:hAnsiTheme="minorHAnsi" w:cstheme="minorHAnsi"/>
+        </w:rPr>
+        <w:t>Developed skills in OOP, C# architecture, OAuth, dependency injection, test case mocking, version control</w:t>
       </w:r>
     </w:p>
     <w:p>
@@ -819,33 +1633,55 @@
           <w:rFonts w:asciiTheme="minorHAnsi" w:hAnsiTheme="minorHAnsi" w:cstheme="minorHAnsi"/>
         </w:rPr>
       </w:pPr>
+      <w:r>
+        <w:rPr>
+          <w:rFonts w:asciiTheme="minorHAnsi" w:hAnsiTheme="minorHAnsi" w:cstheme="minorHAnsi"/>
+          <w:b/>
+        </w:rPr>
+        <w:t>Tutor, Coder Kids</w:t>
+      </w:r>
+      <w:r>
+        <w:rPr>
+          <w:rFonts w:asciiTheme="minorHAnsi" w:hAnsiTheme="minorHAnsi" w:cstheme="minorHAnsi"/>
+          <w:b/>
+        </w:rPr>
+        <w:t xml:space="preserve">            </w:t>
+      </w:r>
+      <w:r>
+        <w:rPr>
+          <w:rFonts w:asciiTheme="minorHAnsi" w:hAnsiTheme="minorHAnsi" w:cstheme="minorHAnsi"/>
+          <w:b/>
+        </w:rPr>
+        <w:t xml:space="preserve">                                                                                                              </w:t>
+      </w:r>
+      <w:r>
+        <w:rPr>
+          <w:rFonts w:asciiTheme="minorHAnsi" w:hAnsiTheme="minorHAnsi" w:cstheme="minorHAnsi"/>
+        </w:rPr>
+        <w:t xml:space="preserve">              </w:t>
+      </w:r>
+      <w:r>
+        <w:rPr>
+          <w:rFonts w:asciiTheme="minorHAnsi" w:hAnsiTheme="minorHAnsi" w:cstheme="minorHAnsi"/>
+        </w:rPr>
+        <w:t xml:space="preserve">        </w:t>
+      </w:r>
+      <w:r>
+        <w:rPr>
+          <w:rFonts w:asciiTheme="minorHAnsi" w:hAnsiTheme="minorHAnsi" w:cstheme="minorHAnsi"/>
+        </w:rPr>
+        <w:t xml:space="preserve">                                 </w:t>
+      </w:r>
+      <w:r>
+        <w:rPr>
+          <w:rFonts w:asciiTheme="minorHAnsi" w:hAnsiTheme="minorHAnsi" w:cstheme="minorHAnsi"/>
+          <w:b/>
+        </w:rPr>
+        <w:t>McLean, VA</w:t>
+      </w:r>
     </w:p>
     <w:p>
       <w:pPr>
-        <w:pStyle w:val="Heading1"/>
-        <w:pBdr>
-          <w:bottom w:val="single" w:sz="18" w:space="1" w:color="auto"/>
-        </w:pBdr>
-        <w:ind w:left="0" w:firstLine="0"/>
-        <w:rPr>
-          <w:rFonts w:asciiTheme="minorHAnsi" w:hAnsiTheme="minorHAnsi" w:cstheme="minorHAnsi"/>
-          <w:b/>
-          <w:sz w:val="28"/>
-          <w:szCs w:val="28"/>
-        </w:rPr>
-      </w:pPr>
-      <w:r>
-        <w:rPr>
-          <w:rFonts w:asciiTheme="minorHAnsi" w:hAnsiTheme="minorHAnsi" w:cstheme="minorHAnsi"/>
-          <w:b/>
-          <w:sz w:val="28"/>
-          <w:szCs w:val="28"/>
-        </w:rPr>
-        <w:t>Employment History</w:t>
-      </w:r>
-    </w:p>
-    <w:p>
-      <w:pPr>
         <w:ind w:left="25" w:firstLine="0"/>
         <w:rPr>
           <w:rFonts w:asciiTheme="minorHAnsi" w:hAnsiTheme="minorHAnsi" w:cstheme="minorHAnsi"/>
@@ -854,41 +1690,9 @@
       <w:r>
         <w:rPr>
           <w:rFonts w:asciiTheme="minorHAnsi" w:hAnsiTheme="minorHAnsi" w:cstheme="minorHAnsi"/>
-          <w:b/>
-        </w:rPr>
-        <w:t>Tutor, Coder Kids</w:t>
-      </w:r>
-      <w:r>
-        <w:rPr>
-          <w:rFonts w:asciiTheme="minorHAnsi" w:hAnsiTheme="minorHAnsi" w:cstheme="minorHAnsi"/>
-          <w:b/>
-        </w:rPr>
-        <w:t xml:space="preserve">            </w:t>
-      </w:r>
-      <w:r>
-        <w:rPr>
-          <w:rFonts w:asciiTheme="minorHAnsi" w:hAnsiTheme="minorHAnsi" w:cstheme="minorHAnsi"/>
           <w:i/>
         </w:rPr>
         <w:t>Jan 2019 – Present</w:t>
-      </w:r>
-      <w:r>
-        <w:rPr>
-          <w:rFonts w:asciiTheme="minorHAnsi" w:hAnsiTheme="minorHAnsi" w:cstheme="minorHAnsi"/>
-        </w:rPr>
-        <w:t xml:space="preserve">                       </w:t>
-      </w:r>
-      <w:r>
-        <w:rPr>
-          <w:rFonts w:asciiTheme="minorHAnsi" w:hAnsiTheme="minorHAnsi" w:cstheme="minorHAnsi"/>
-        </w:rPr>
-        <w:t xml:space="preserve">   </w:t>
-      </w:r>
-      <w:r>
-        <w:rPr>
-          <w:rFonts w:asciiTheme="minorHAnsi" w:hAnsiTheme="minorHAnsi" w:cstheme="minorHAnsi"/>
-        </w:rPr>
-        <w:t xml:space="preserve">                                                                                                         McLean, VA</w:t>
       </w:r>
     </w:p>
     <w:p>
@@ -908,7 +1712,37 @@
         <w:rPr>
           <w:rFonts w:asciiTheme="minorHAnsi" w:hAnsiTheme="minorHAnsi" w:cstheme="minorHAnsi"/>
         </w:rPr>
-        <w:t>Engaging student cohorts through 8-week curriculum on a wide range of coding topics</w:t>
+        <w:t>Engag</w:t>
+      </w:r>
+      <w:r>
+        <w:rPr>
+          <w:rFonts w:asciiTheme="minorHAnsi" w:hAnsiTheme="minorHAnsi" w:cstheme="minorHAnsi"/>
+        </w:rPr>
+        <w:t>ed</w:t>
+      </w:r>
+      <w:r>
+        <w:rPr>
+          <w:rFonts w:asciiTheme="minorHAnsi" w:hAnsiTheme="minorHAnsi" w:cstheme="minorHAnsi"/>
+        </w:rPr>
+        <w:t xml:space="preserve"> cohorts</w:t>
+      </w:r>
+      <w:r>
+        <w:rPr>
+          <w:rFonts w:asciiTheme="minorHAnsi" w:hAnsiTheme="minorHAnsi" w:cstheme="minorHAnsi"/>
+        </w:rPr>
+        <w:t xml:space="preserve"> of 6 to 16 students </w:t>
+      </w:r>
+      <w:r>
+        <w:rPr>
+          <w:rFonts w:asciiTheme="minorHAnsi" w:hAnsiTheme="minorHAnsi" w:cstheme="minorHAnsi"/>
+        </w:rPr>
+        <w:t xml:space="preserve"> through 8-week curriculum on a wide range of coding topics</w:t>
+      </w:r>
+      <w:r>
+        <w:rPr>
+          <w:rFonts w:asciiTheme="minorHAnsi" w:hAnsiTheme="minorHAnsi" w:cstheme="minorHAnsi"/>
+        </w:rPr>
+        <w:t>.</w:t>
       </w:r>
     </w:p>
     <w:p>
@@ -928,7 +1762,88 @@
         <w:rPr>
           <w:rFonts w:asciiTheme="minorHAnsi" w:hAnsiTheme="minorHAnsi" w:cstheme="minorHAnsi"/>
         </w:rPr>
-        <w:t>Starting with younger groups in Scratch and Lua to Raspberry Pi and Mobile App Dev for older groups</w:t>
+        <w:t>In</w:t>
+      </w:r>
+      <w:r>
+        <w:rPr>
+          <w:rFonts w:asciiTheme="minorHAnsi" w:hAnsiTheme="minorHAnsi" w:cstheme="minorHAnsi"/>
+        </w:rPr>
+        <w:t>s</w:t>
+      </w:r>
+      <w:r>
+        <w:rPr>
+          <w:rFonts w:asciiTheme="minorHAnsi" w:hAnsiTheme="minorHAnsi" w:cstheme="minorHAnsi"/>
+        </w:rPr>
+        <w:t>tructed</w:t>
+      </w:r>
+      <w:r>
+        <w:rPr>
+          <w:rFonts w:asciiTheme="minorHAnsi" w:hAnsiTheme="minorHAnsi" w:cstheme="minorHAnsi"/>
+        </w:rPr>
+        <w:t xml:space="preserve"> Scratch and Lua </w:t>
+      </w:r>
+      <w:r>
+        <w:rPr>
+          <w:rFonts w:asciiTheme="minorHAnsi" w:hAnsiTheme="minorHAnsi" w:cstheme="minorHAnsi"/>
+        </w:rPr>
+        <w:t>for grades K-5</w:t>
+      </w:r>
+      <w:r>
+        <w:rPr>
+          <w:rFonts w:asciiTheme="minorHAnsi" w:hAnsiTheme="minorHAnsi" w:cstheme="minorHAnsi"/>
+          <w:vertAlign w:val="superscript"/>
+        </w:rPr>
+        <w:t>th</w:t>
+      </w:r>
+      <w:r>
+        <w:rPr>
+          <w:rFonts w:asciiTheme="minorHAnsi" w:hAnsiTheme="minorHAnsi" w:cstheme="minorHAnsi"/>
+        </w:rPr>
+        <w:t xml:space="preserve"> </w:t>
+      </w:r>
+      <w:r>
+        <w:rPr>
+          <w:rFonts w:asciiTheme="minorHAnsi" w:hAnsiTheme="minorHAnsi" w:cstheme="minorHAnsi"/>
+        </w:rPr>
+        <w:t xml:space="preserve">to Raspberry Pi and Mobile App Dev for </w:t>
+      </w:r>
+      <w:r>
+        <w:rPr>
+          <w:rFonts w:asciiTheme="minorHAnsi" w:hAnsiTheme="minorHAnsi" w:cstheme="minorHAnsi"/>
+        </w:rPr>
+        <w:t>grades</w:t>
+      </w:r>
+      <w:r>
+        <w:rPr>
+          <w:rFonts w:asciiTheme="minorHAnsi" w:hAnsiTheme="minorHAnsi" w:cstheme="minorHAnsi"/>
+        </w:rPr>
+        <w:t xml:space="preserve"> 4</w:t>
+      </w:r>
+      <w:r>
+        <w:rPr>
+          <w:rFonts w:asciiTheme="minorHAnsi" w:hAnsiTheme="minorHAnsi" w:cstheme="minorHAnsi"/>
+          <w:vertAlign w:val="superscript"/>
+        </w:rPr>
+        <w:t>th</w:t>
+      </w:r>
+      <w:r>
+        <w:rPr>
+          <w:rFonts w:asciiTheme="minorHAnsi" w:hAnsiTheme="minorHAnsi" w:cstheme="minorHAnsi"/>
+        </w:rPr>
+        <w:t>-8</w:t>
+      </w:r>
+      <w:r>
+        <w:rPr>
+          <w:rFonts w:asciiTheme="minorHAnsi" w:hAnsiTheme="minorHAnsi" w:cstheme="minorHAnsi"/>
+          <w:vertAlign w:val="superscript"/>
+        </w:rPr>
+        <w:t>th</w:t>
+      </w:r>
+      <w:r>
+        <w:rPr>
+          <w:rFonts w:asciiTheme="minorHAnsi" w:hAnsiTheme="minorHAnsi" w:cstheme="minorHAnsi"/>
+        </w:rPr>
+        <w:t>.</w:t>
       </w:r>
     </w:p>
     <w:p>
@@ -937,6 +1852,51 @@
           <w:rFonts w:asciiTheme="minorHAnsi" w:hAnsiTheme="minorHAnsi" w:cstheme="minorHAnsi"/>
         </w:rPr>
       </w:pPr>
+      <w:r>
+        <w:rPr>
+          <w:rFonts w:asciiTheme="minorHAnsi" w:hAnsiTheme="minorHAnsi" w:cstheme="minorHAnsi"/>
+          <w:b/>
+        </w:rPr>
+        <w:t>Barista, Starbucks</w:t>
+      </w:r>
+      <w:r>
+        <w:rPr>
+          <w:rFonts w:asciiTheme="minorHAnsi" w:hAnsiTheme="minorHAnsi" w:cstheme="minorHAnsi"/>
+        </w:rPr>
+        <w:t xml:space="preserve">            </w:t>
+      </w:r>
+      <w:r>
+        <w:rPr>
+          <w:rFonts w:asciiTheme="minorHAnsi" w:hAnsiTheme="minorHAnsi" w:cstheme="minorHAnsi"/>
+        </w:rPr>
+        <w:tab/>
+        <w:t xml:space="preserve">                                                                                                          </w:t>
+      </w:r>
+      <w:r>
+        <w:rPr>
+          <w:rFonts w:asciiTheme="minorHAnsi" w:hAnsiTheme="minorHAnsi" w:cstheme="minorHAnsi"/>
+        </w:rPr>
+        <w:t xml:space="preserve">       </w:t>
+      </w:r>
+      <w:r>
+        <w:rPr>
+          <w:rFonts w:asciiTheme="minorHAnsi" w:hAnsiTheme="minorHAnsi" w:cstheme="minorHAnsi"/>
+        </w:rPr>
+        <w:t xml:space="preserve"> </w:t>
+      </w:r>
+      <w:r>
+        <w:rPr>
+          <w:rFonts w:asciiTheme="minorHAnsi" w:hAnsiTheme="minorHAnsi" w:cstheme="minorHAnsi"/>
+        </w:rPr>
+        <w:t xml:space="preserve">                                      </w:t>
+      </w:r>
+      <w:r>
+        <w:rPr>
+          <w:rFonts w:asciiTheme="minorHAnsi" w:hAnsiTheme="minorHAnsi" w:cstheme="minorHAnsi"/>
+          <w:b/>
+        </w:rPr>
+        <w:t>College Park, MD</w:t>
+      </w:r>
     </w:p>
     <w:p>
       <w:pPr>
@@ -947,28 +1907,9 @@
       <w:r>
         <w:rPr>
           <w:rFonts w:asciiTheme="minorHAnsi" w:hAnsiTheme="minorHAnsi" w:cstheme="minorHAnsi"/>
-          <w:b/>
-        </w:rPr>
-        <w:t>Barista, Starbucks</w:t>
-      </w:r>
-      <w:r>
-        <w:rPr>
-          <w:rFonts w:asciiTheme="minorHAnsi" w:hAnsiTheme="minorHAnsi" w:cstheme="minorHAnsi"/>
-        </w:rPr>
-        <w:t xml:space="preserve">            </w:t>
-      </w:r>
-      <w:r>
-        <w:rPr>
-          <w:rFonts w:asciiTheme="minorHAnsi" w:hAnsiTheme="minorHAnsi" w:cstheme="minorHAnsi"/>
           <w:i/>
         </w:rPr>
-        <w:t>Jan 2018 – Present</w:t>
-      </w:r>
-      <w:r>
-        <w:rPr>
-          <w:rFonts w:asciiTheme="minorHAnsi" w:hAnsiTheme="minorHAnsi" w:cstheme="minorHAnsi"/>
-        </w:rPr>
-        <w:t xml:space="preserve">                                                                                                                       College Park, MD</w:t>
+        <w:t>Jan 2018 – May 2019</w:t>
       </w:r>
     </w:p>
     <w:p>
@@ -988,7 +1929,25 @@
         <w:rPr>
           <w:rFonts w:asciiTheme="minorHAnsi" w:hAnsiTheme="minorHAnsi" w:cstheme="minorHAnsi"/>
         </w:rPr>
-        <w:t>Maintaining fast paced workflow in high demand, high quality environment</w:t>
+        <w:t>Maintain</w:t>
+      </w:r>
+      <w:r>
+        <w:rPr>
+          <w:rFonts w:asciiTheme="minorHAnsi" w:hAnsiTheme="minorHAnsi" w:cstheme="minorHAnsi"/>
+        </w:rPr>
+        <w:t>ed</w:t>
+      </w:r>
+      <w:r>
+        <w:rPr>
+          <w:rFonts w:asciiTheme="minorHAnsi" w:hAnsiTheme="minorHAnsi" w:cstheme="minorHAnsi"/>
+        </w:rPr>
+        <w:t xml:space="preserve"> fast paced workflow in high demand, high quality environment</w:t>
+      </w:r>
+      <w:r>
+        <w:rPr>
+          <w:rFonts w:asciiTheme="minorHAnsi" w:hAnsiTheme="minorHAnsi" w:cstheme="minorHAnsi"/>
+        </w:rPr>
+        <w:t>.</w:t>
       </w:r>
     </w:p>
     <w:p>
@@ -1008,16 +1967,60 @@
         <w:rPr>
           <w:rFonts w:asciiTheme="minorHAnsi" w:hAnsiTheme="minorHAnsi" w:cstheme="minorHAnsi"/>
         </w:rPr>
-        <w:t>Communicating effectively with team members and improving client relations</w:t>
+        <w:t>Communicat</w:t>
+      </w:r>
+      <w:r>
+        <w:rPr>
+          <w:rFonts w:asciiTheme="minorHAnsi" w:hAnsiTheme="minorHAnsi" w:cstheme="minorHAnsi"/>
+        </w:rPr>
+        <w:t>ed</w:t>
+      </w:r>
+      <w:r>
+        <w:rPr>
+          <w:rFonts w:asciiTheme="minorHAnsi" w:hAnsiTheme="minorHAnsi" w:cstheme="minorHAnsi"/>
+        </w:rPr>
+        <w:t xml:space="preserve"> effectively with team members and improving client relations</w:t>
+      </w:r>
+      <w:r>
+        <w:rPr>
+          <w:rFonts w:asciiTheme="minorHAnsi" w:hAnsiTheme="minorHAnsi" w:cstheme="minorHAnsi"/>
+        </w:rPr>
+        <w:t>.</w:t>
       </w:r>
     </w:p>
     <w:p>
-      <w:pPr>
-        <w:rPr>
-          <w:rFonts w:asciiTheme="minorHAnsi" w:hAnsiTheme="minorHAnsi" w:cstheme="minorHAnsi"/>
-          <w:b/>
-        </w:rPr>
-      </w:pPr>
+      <w:r>
+        <w:rPr>
+          <w:rFonts w:asciiTheme="minorHAnsi" w:hAnsiTheme="minorHAnsi" w:cstheme="minorHAnsi"/>
+          <w:b/>
+        </w:rPr>
+        <w:t>Specimen Technician, Quest Diagnostics</w:t>
+      </w:r>
+      <w:r>
+        <w:rPr>
+          <w:rFonts w:asciiTheme="minorHAnsi" w:hAnsiTheme="minorHAnsi" w:cstheme="minorHAnsi"/>
+        </w:rPr>
+        <w:t xml:space="preserve">            </w:t>
+      </w:r>
+      <w:r>
+        <w:rPr>
+          <w:rFonts w:asciiTheme="minorHAnsi" w:hAnsiTheme="minorHAnsi" w:cstheme="minorHAnsi"/>
+          <w:i/>
+        </w:rPr>
+        <w:t xml:space="preserve">   </w:t>
+      </w:r>
+      <w:r>
+        <w:t xml:space="preserve">                                                                                 </w:t>
+      </w:r>
+      <w:r>
+        <w:t xml:space="preserve">                                    </w:t>
+      </w:r>
+      <w:r>
+        <w:rPr>
+          <w:b/>
+        </w:rPr>
+        <w:t>Chantilly, VA</w:t>
+      </w:r>
     </w:p>
     <w:p>
       <w:pPr>
@@ -1029,25 +2032,9 @@
       <w:r>
         <w:rPr>
           <w:rFonts w:asciiTheme="minorHAnsi" w:hAnsiTheme="minorHAnsi" w:cstheme="minorHAnsi"/>
-          <w:b/>
-        </w:rPr>
-        <w:t>Specimen Technician, Quest Diagnostics</w:t>
-      </w:r>
-      <w:r>
-        <w:rPr>
-          <w:rFonts w:asciiTheme="minorHAnsi" w:hAnsiTheme="minorHAnsi" w:cstheme="minorHAnsi"/>
-        </w:rPr>
-        <w:t xml:space="preserve">            </w:t>
-      </w:r>
-      <w:r>
-        <w:rPr>
-          <w:rFonts w:asciiTheme="minorHAnsi" w:hAnsiTheme="minorHAnsi" w:cstheme="minorHAnsi"/>
           <w:i/>
         </w:rPr>
-        <w:t xml:space="preserve">Dec 2016 – Jun 2017   </w:t>
-      </w:r>
-      <w:r>
-        <w:t xml:space="preserve">                                                                                 Chantilly, VA</w:t>
+        <w:t>Dec 2016 – Jun 2017</w:t>
       </w:r>
     </w:p>
     <w:p>
@@ -1067,7 +2054,31 @@
         <w:rPr>
           <w:rFonts w:asciiTheme="minorHAnsi" w:hAnsiTheme="minorHAnsi" w:cstheme="minorHAnsi"/>
         </w:rPr>
-        <w:t xml:space="preserve">Updated minimal of 800 patient samples/day for diagnostics testing </w:t>
+        <w:t>Updated minim</w:t>
+      </w:r>
+      <w:r>
+        <w:rPr>
+          <w:rFonts w:asciiTheme="minorHAnsi" w:hAnsiTheme="minorHAnsi" w:cstheme="minorHAnsi"/>
+        </w:rPr>
+        <w:t>um</w:t>
+      </w:r>
+      <w:r>
+        <w:rPr>
+          <w:rFonts w:asciiTheme="minorHAnsi" w:hAnsiTheme="minorHAnsi" w:cstheme="minorHAnsi"/>
+        </w:rPr>
+        <w:t xml:space="preserve"> of 800 patient samples/day for diagnostics testing</w:t>
+      </w:r>
+      <w:r>
+        <w:rPr>
+          <w:rFonts w:asciiTheme="minorHAnsi" w:hAnsiTheme="minorHAnsi" w:cstheme="minorHAnsi"/>
+        </w:rPr>
+        <w:t>.</w:t>
+      </w:r>
+      <w:r>
+        <w:rPr>
+          <w:rFonts w:asciiTheme="minorHAnsi" w:hAnsiTheme="minorHAnsi" w:cstheme="minorHAnsi"/>
+        </w:rPr>
+        <w:t xml:space="preserve"> </w:t>
       </w:r>
     </w:p>
     <w:p>
@@ -1087,213 +2098,91 @@
         <w:rPr>
           <w:rFonts w:asciiTheme="minorHAnsi" w:hAnsiTheme="minorHAnsi" w:cstheme="minorHAnsi"/>
         </w:rPr>
-        <w:t>Aliquoted specimens to precise requested measurements</w:t>
-      </w:r>
-    </w:p>
-    <w:p>
-      <w:pPr>
-        <w:pStyle w:val="ListParagraph"/>
-        <w:numPr>
-          <w:ilvl w:val="0"/>
-          <w:numId w:val="13"/>
-        </w:numPr>
-        <w:ind w:left="648"/>
-      </w:pPr>
-      <w:r>
-        <w:rPr>
-          <w:rFonts w:asciiTheme="minorHAnsi" w:hAnsiTheme="minorHAnsi" w:cstheme="minorHAnsi"/>
-        </w:rPr>
-        <w:t>Performed with strict aseptic technique in laboratory setting</w:t>
-      </w:r>
-    </w:p>
-    <w:p/>
-    <w:p>
-      <w:r>
-        <w:rPr>
-          <w:b/>
-        </w:rPr>
-        <w:t>Lab Technician, USDA</w:t>
-      </w:r>
-      <w:r>
-        <w:t xml:space="preserve">            </w:t>
-      </w:r>
-      <w:r>
-        <w:rPr>
-          <w:i/>
-        </w:rPr>
-        <w:t xml:space="preserve">Feb 2015 – Jul 2015               </w:t>
-      </w:r>
-      <w:r>
-        <w:t xml:space="preserve">                                                                                                      Beltsville, MD</w:t>
-      </w:r>
-    </w:p>
-    <w:p>
-      <w:pPr>
-        <w:numPr>
-          <w:ilvl w:val="0"/>
-          <w:numId w:val="6"/>
-        </w:numPr>
-        <w:spacing w:after="0" w:line="259" w:lineRule="auto"/>
-        <w:ind w:left="648"/>
-        <w:rPr>
-          <w:rFonts w:asciiTheme="minorHAnsi" w:hAnsiTheme="minorHAnsi" w:cstheme="minorHAnsi"/>
-        </w:rPr>
-      </w:pPr>
-      <w:r>
-        <w:rPr>
-          <w:rFonts w:asciiTheme="minorHAnsi" w:hAnsiTheme="minorHAnsi" w:cstheme="minorHAnsi"/>
-        </w:rPr>
-        <w:t>Improved genetic makeup of pepper and tomato strains</w:t>
-      </w:r>
-    </w:p>
-    <w:p>
-      <w:pPr>
-        <w:numPr>
-          <w:ilvl w:val="0"/>
-          <w:numId w:val="6"/>
-        </w:numPr>
-        <w:spacing w:after="0" w:line="259" w:lineRule="auto"/>
-        <w:ind w:left="648"/>
-        <w:rPr>
-          <w:rFonts w:asciiTheme="minorHAnsi" w:hAnsiTheme="minorHAnsi" w:cstheme="minorHAnsi"/>
-        </w:rPr>
-      </w:pPr>
-      <w:r>
-        <w:rPr>
-          <w:rFonts w:asciiTheme="minorHAnsi" w:hAnsiTheme="minorHAnsi" w:cstheme="minorHAnsi"/>
-        </w:rPr>
-        <w:t>Sequenced PCR + target gene fragments</w:t>
-      </w:r>
-    </w:p>
-    <w:p>
-      <w:pPr>
-        <w:numPr>
-          <w:ilvl w:val="0"/>
-          <w:numId w:val="6"/>
-        </w:numPr>
-        <w:spacing w:after="0" w:line="259" w:lineRule="auto"/>
-        <w:ind w:left="648"/>
-        <w:rPr>
-          <w:rFonts w:asciiTheme="minorHAnsi" w:hAnsiTheme="minorHAnsi" w:cstheme="minorHAnsi"/>
-        </w:rPr>
-      </w:pPr>
-      <w:r>
-        <w:rPr>
-          <w:rFonts w:asciiTheme="minorHAnsi" w:hAnsiTheme="minorHAnsi" w:cstheme="minorHAnsi"/>
-        </w:rPr>
-        <w:t>Up keep of extensive fungi/microbe strains</w:t>
-      </w:r>
-    </w:p>
-    <w:p>
-      <w:pPr>
-        <w:numPr>
-          <w:ilvl w:val="0"/>
-          <w:numId w:val="6"/>
-        </w:numPr>
-        <w:spacing w:after="0" w:line="259" w:lineRule="auto"/>
-        <w:ind w:left="648"/>
-        <w:rPr>
-          <w:rFonts w:asciiTheme="minorHAnsi" w:hAnsiTheme="minorHAnsi" w:cstheme="minorHAnsi"/>
-        </w:rPr>
-      </w:pPr>
-      <w:r>
-        <w:rPr>
-          <w:rFonts w:asciiTheme="minorHAnsi" w:hAnsiTheme="minorHAnsi" w:cstheme="minorHAnsi"/>
-          <w:szCs w:val="20"/>
-        </w:rPr>
-        <w:t>Developed genetic studies to further resistance against fungus and growing conditions</w:t>
-      </w:r>
-    </w:p>
-    <w:p>
-      <w:pPr>
-        <w:spacing w:after="0" w:line="259" w:lineRule="auto"/>
-        <w:rPr>
-          <w:rFonts w:asciiTheme="minorHAnsi" w:hAnsiTheme="minorHAnsi" w:cstheme="minorHAnsi"/>
-        </w:rPr>
-      </w:pPr>
-    </w:p>
-    <w:p>
-      <w:pPr>
-        <w:spacing w:after="0" w:line="259" w:lineRule="auto"/>
-        <w:rPr>
-          <w:rFonts w:asciiTheme="minorHAnsi" w:hAnsiTheme="minorHAnsi" w:cstheme="minorHAnsi"/>
-        </w:rPr>
-      </w:pPr>
-      <w:r>
-        <w:rPr>
-          <w:rFonts w:asciiTheme="minorHAnsi" w:hAnsiTheme="minorHAnsi" w:cstheme="minorHAnsi"/>
-          <w:b/>
-        </w:rPr>
-        <w:t>Engineering Intern, Allied Geothermal Wells</w:t>
-      </w:r>
-      <w:r>
-        <w:rPr>
-          <w:rFonts w:asciiTheme="minorHAnsi" w:hAnsiTheme="minorHAnsi" w:cstheme="minorHAnsi"/>
-          <w:b/>
-        </w:rPr>
-        <w:t xml:space="preserve">            </w:t>
-      </w:r>
-      <w:r>
-        <w:rPr>
-          <w:rFonts w:asciiTheme="minorHAnsi" w:hAnsiTheme="minorHAnsi" w:cstheme="minorHAnsi"/>
-          <w:i/>
-        </w:rPr>
-        <w:t>Jul 2013 – Jul 2013</w:t>
-      </w:r>
-      <w:r>
-        <w:rPr>
-          <w:rFonts w:asciiTheme="minorHAnsi" w:hAnsiTheme="minorHAnsi" w:cstheme="minorHAnsi"/>
-        </w:rPr>
-        <w:t xml:space="preserve">                                                                             Columbia, MD</w:t>
-      </w:r>
-    </w:p>
-    <w:p>
-      <w:pPr>
-        <w:pStyle w:val="ListParagraph"/>
-        <w:numPr>
-          <w:ilvl w:val="0"/>
-          <w:numId w:val="10"/>
-        </w:numPr>
-        <w:spacing w:line="247" w:lineRule="auto"/>
-        <w:ind w:left="648"/>
-        <w:rPr>
-          <w:rFonts w:asciiTheme="minorHAnsi" w:hAnsiTheme="minorHAnsi" w:cstheme="minorHAnsi"/>
-        </w:rPr>
-      </w:pPr>
-      <w:r>
-        <w:rPr>
-          <w:rFonts w:asciiTheme="minorHAnsi" w:hAnsiTheme="minorHAnsi" w:cstheme="minorHAnsi"/>
-        </w:rPr>
-        <w:t xml:space="preserve">Excavated placed, and installed geothermal heating and cooling wells </w:t>
-      </w:r>
-    </w:p>
-    <w:p>
-      <w:pPr>
-        <w:pStyle w:val="ListParagraph"/>
-        <w:numPr>
-          <w:ilvl w:val="0"/>
-          <w:numId w:val="10"/>
-        </w:numPr>
-        <w:spacing w:line="247" w:lineRule="auto"/>
-        <w:ind w:left="648"/>
-        <w:rPr>
-          <w:rFonts w:asciiTheme="minorHAnsi" w:hAnsiTheme="minorHAnsi" w:cstheme="minorHAnsi"/>
-        </w:rPr>
-      </w:pPr>
-      <w:r>
-        <w:rPr>
-          <w:rFonts w:asciiTheme="minorHAnsi" w:hAnsiTheme="minorHAnsi" w:cstheme="minorHAnsi"/>
-        </w:rPr>
-        <w:t>Assisted in blue printing of large-scale commercial sites and in quality control of heavy machinery</w:t>
+        <w:t>P</w:t>
+      </w:r>
+      <w:r>
+        <w:rPr>
+          <w:rFonts w:asciiTheme="minorHAnsi" w:hAnsiTheme="minorHAnsi" w:cstheme="minorHAnsi"/>
+        </w:rPr>
+        <w:t xml:space="preserve">erformed </w:t>
+      </w:r>
+      <w:r>
+        <w:rPr>
+          <w:rFonts w:asciiTheme="minorHAnsi" w:hAnsiTheme="minorHAnsi" w:cstheme="minorHAnsi"/>
+        </w:rPr>
+        <w:t xml:space="preserve">diagnostic tests </w:t>
+      </w:r>
+      <w:r>
+        <w:rPr>
+          <w:rFonts w:asciiTheme="minorHAnsi" w:hAnsiTheme="minorHAnsi" w:cstheme="minorHAnsi"/>
+        </w:rPr>
+        <w:t>with strict aseptic technique</w:t>
+      </w:r>
+      <w:r>
+        <w:rPr>
+          <w:rFonts w:asciiTheme="minorHAnsi" w:hAnsiTheme="minorHAnsi" w:cstheme="minorHAnsi"/>
+        </w:rPr>
+        <w:t>.</w:t>
       </w:r>
     </w:p>
     <w:sectPr>
       <w:pgSz w:w="11906" w:h="16838"/>
-      <w:pgMar w:top="721" w:right="791" w:bottom="1440" w:left="660" w:header="720" w:footer="720" w:gutter="0"/>
+      <w:pgMar w:top="720" w:right="720" w:bottom="720" w:left="720" w:header="720" w:footer="720" w:gutter="0"/>
       <w:cols w:space="720"/>
+      <w:docGrid w:linePitch="272"/>
     </w:sectPr>
   </w:body>
 </w:document>
+</file>
+
+<file path=word/endnotes.xml><?xml version="1.0" encoding="utf-8"?>
+<w:endnotes xmlns:wpc="http://schemas.microsoft.com/office/word/2010/wordprocessingCanvas" xmlns:cx="http://schemas.microsoft.com/office/drawing/2014/chartex" xmlns:cx1="http://schemas.microsoft.com/office/drawing/2015/9/8/chartex" xmlns:cx2="http://schemas.microsoft.com/office/drawing/2015/10/21/chartex" xmlns:cx3="http://schemas.microsoft.com/office/drawing/2016/5/9/chartex" xmlns:cx4="http://schemas.microsoft.com/office/drawing/2016/5/10/chartex" xmlns:cx5="http://schemas.microsoft.com/office/drawing/2016/5/11/chartex" xmlns:cx6="http://schemas.microsoft.com/office/drawing/2016/5/12/chartex" xmlns:cx7="http://schemas.microsoft.com/office/drawing/2016/5/13/chartex" xmlns:cx8="http://schemas.microsoft.com/office/drawing/2016/5/14/chartex" xmlns:mc="http://schemas.openxmlformats.org/markup-compatibility/2006" xmlns:aink="http://schemas.microsoft.com/office/drawing/2016/ink" xmlns:am3d="http://schemas.microsoft.com/office/drawing/2017/model3d" xmlns:o="urn:schemas-microsoft-com:office:office" xmlns:r="http://schemas.openxmlformats.org/officeDocument/2006/relationships" xmlns:m="http://schemas.openxmlformats.org/officeDocument/2006/math" xmlns:v="urn:schemas-microsoft-com:vml" xmlns:wp14="http://schemas.microsoft.com/office/word/2010/wordprocessingDrawing" xmlns:wp="http://schemas.openxmlformats.org/drawingml/2006/wordprocessingDrawing" xmlns:w10="urn:schemas-microsoft-com:office:word" xmlns:w="http://schemas.openxmlformats.org/wordprocessingml/2006/main" xmlns:w14="http://schemas.microsoft.com/office/word/2010/wordml" xmlns:w15="http://schemas.microsoft.com/office/word/2012/wordml" xmlns:w16cid="http://schemas.microsoft.com/office/word/2016/wordml/cid" xmlns:w16se="http://schemas.microsoft.com/office/word/2015/wordml/symex" xmlns:wpg="http://schemas.microsoft.com/office/word/2010/wordprocessingGroup" xmlns:wpi="http://schemas.microsoft.com/office/word/2010/wordprocessingInk" xmlns:wne="http://schemas.microsoft.com/office/word/2006/wordml" xmlns:wps="http://schemas.microsoft.com/office/word/2010/wordprocessingShape" mc:Ignorable="w14 w15 w16se w16cid wp14">
+  <w:endnote w:type="separator" w:id="-1">
+    <w:p>
+      <w:pPr>
+        <w:spacing w:after="0" w:line="240" w:lineRule="auto"/>
+      </w:pPr>
+      <w:r>
+        <w:separator/>
+      </w:r>
+    </w:p>
+  </w:endnote>
+  <w:endnote w:type="continuationSeparator" w:id="0">
+    <w:p>
+      <w:pPr>
+        <w:spacing w:after="0" w:line="240" w:lineRule="auto"/>
+      </w:pPr>
+      <w:r>
+        <w:continuationSeparator/>
+      </w:r>
+    </w:p>
+  </w:endnote>
+</w:endnotes>
+</file>
+
+<file path=word/footnotes.xml><?xml version="1.0" encoding="utf-8"?>
+<w:footnotes xmlns:wpc="http://schemas.microsoft.com/office/word/2010/wordprocessingCanvas" xmlns:cx="http://schemas.microsoft.com/office/drawing/2014/chartex" xmlns:cx1="http://schemas.microsoft.com/office/drawing/2015/9/8/chartex" xmlns:cx2="http://schemas.microsoft.com/office/drawing/2015/10/21/chartex" xmlns:cx3="http://schemas.microsoft.com/office/drawing/2016/5/9/chartex" xmlns:cx4="http://schemas.microsoft.com/office/drawing/2016/5/10/chartex" xmlns:cx5="http://schemas.microsoft.com/office/drawing/2016/5/11/chartex" xmlns:cx6="http://schemas.microsoft.com/office/drawing/2016/5/12/chartex" xmlns:cx7="http://schemas.microsoft.com/office/drawing/2016/5/13/chartex" xmlns:cx8="http://schemas.microsoft.com/office/drawing/2016/5/14/chartex" xmlns:mc="http://schemas.openxmlformats.org/markup-compatibility/2006" xmlns:aink="http://schemas.microsoft.com/office/drawing/2016/ink" xmlns:am3d="http://schemas.microsoft.com/office/drawing/2017/model3d" xmlns:o="urn:schemas-microsoft-com:office:office" xmlns:r="http://schemas.openxmlformats.org/officeDocument/2006/relationships" xmlns:m="http://schemas.openxmlformats.org/officeDocument/2006/math" xmlns:v="urn:schemas-microsoft-com:vml" xmlns:wp14="http://schemas.microsoft.com/office/word/2010/wordprocessingDrawing" xmlns:wp="http://schemas.openxmlformats.org/drawingml/2006/wordprocessingDrawing" xmlns:w10="urn:schemas-microsoft-com:office:word" xmlns:w="http://schemas.openxmlformats.org/wordprocessingml/2006/main" xmlns:w14="http://schemas.microsoft.com/office/word/2010/wordml" xmlns:w15="http://schemas.microsoft.com/office/word/2012/wordml" xmlns:w16cid="http://schemas.microsoft.com/office/word/2016/wordml/cid" xmlns:w16se="http://schemas.microsoft.com/office/word/2015/wordml/symex" xmlns:wpg="http://schemas.microsoft.com/office/word/2010/wordprocessingGroup" xmlns:wpi="http://schemas.microsoft.com/office/word/2010/wordprocessingInk" xmlns:wne="http://schemas.microsoft.com/office/word/2006/wordml" xmlns:wps="http://schemas.microsoft.com/office/word/2010/wordprocessingShape" mc:Ignorable="w14 w15 w16se w16cid wp14">
+  <w:footnote w:type="separator" w:id="-1">
+    <w:p>
+      <w:pPr>
+        <w:spacing w:after="0" w:line="240" w:lineRule="auto"/>
+      </w:pPr>
+      <w:r>
+        <w:separator/>
+      </w:r>
+    </w:p>
+  </w:footnote>
+  <w:footnote w:type="continuationSeparator" w:id="0">
+    <w:p>
+      <w:pPr>
+        <w:spacing w:after="0" w:line="240" w:lineRule="auto"/>
+      </w:pPr>
+      <w:r>
+        <w:continuationSeparator/>
+      </w:r>
+    </w:p>
+  </w:footnote>
+</w:footnotes>
 </file>
 
 <file path=word/numbering.xml><?xml version="1.0" encoding="utf-8"?>
@@ -1624,6 +2513,118 @@
     </w:lvl>
   </w:abstractNum>
   <w:abstractNum w:abstractNumId="2" w15:restartNumberingAfterBreak="0">
+    <w:nsid w:val="086E02CA"/>
+    <w:multiLevelType w:val="hybridMultilevel"/>
+    <w:tmpl w:val="FE20D4BC"/>
+    <w:lvl w:ilvl="0" w:tplc="04090001">
+      <w:start w:val="1"/>
+      <w:numFmt w:val="bullet"/>
+      <w:lvlText w:val=""/>
+      <w:lvlJc w:val="left"/>
+      <w:pPr>
+        <w:ind w:left="1080" w:hanging="360"/>
+      </w:pPr>
+      <w:rPr>
+        <w:rFonts w:ascii="Symbol" w:hAnsi="Symbol" w:hint="default"/>
+      </w:rPr>
+    </w:lvl>
+    <w:lvl w:ilvl="1" w:tplc="44980940">
+      <w:numFmt w:val="bullet"/>
+      <w:lvlText w:val="-"/>
+      <w:lvlJc w:val="left"/>
+      <w:pPr>
+        <w:ind w:left="1800" w:hanging="360"/>
+      </w:pPr>
+      <w:rPr>
+        <w:rFonts w:ascii="Calibri" w:eastAsia="Calibri" w:hAnsi="Calibri" w:cs="Calibri" w:hint="default"/>
+      </w:rPr>
+    </w:lvl>
+    <w:lvl w:ilvl="2" w:tplc="04090005" w:tentative="1">
+      <w:start w:val="1"/>
+      <w:numFmt w:val="bullet"/>
+      <w:lvlText w:val=""/>
+      <w:lvlJc w:val="left"/>
+      <w:pPr>
+        <w:ind w:left="2520" w:hanging="360"/>
+      </w:pPr>
+      <w:rPr>
+        <w:rFonts w:ascii="Wingdings" w:hAnsi="Wingdings" w:hint="default"/>
+      </w:rPr>
+    </w:lvl>
+    <w:lvl w:ilvl="3" w:tplc="04090001" w:tentative="1">
+      <w:start w:val="1"/>
+      <w:numFmt w:val="bullet"/>
+      <w:lvlText w:val=""/>
+      <w:lvlJc w:val="left"/>
+      <w:pPr>
+        <w:ind w:left="3240" w:hanging="360"/>
+      </w:pPr>
+      <w:rPr>
+        <w:rFonts w:ascii="Symbol" w:hAnsi="Symbol" w:hint="default"/>
+      </w:rPr>
+    </w:lvl>
+    <w:lvl w:ilvl="4" w:tplc="04090003" w:tentative="1">
+      <w:start w:val="1"/>
+      <w:numFmt w:val="bullet"/>
+      <w:lvlText w:val="o"/>
+      <w:lvlJc w:val="left"/>
+      <w:pPr>
+        <w:ind w:left="3960" w:hanging="360"/>
+      </w:pPr>
+      <w:rPr>
+        <w:rFonts w:ascii="Courier New" w:hAnsi="Courier New" w:cs="Courier New" w:hint="default"/>
+      </w:rPr>
+    </w:lvl>
+    <w:lvl w:ilvl="5" w:tplc="04090005" w:tentative="1">
+      <w:start w:val="1"/>
+      <w:numFmt w:val="bullet"/>
+      <w:lvlText w:val=""/>
+      <w:lvlJc w:val="left"/>
+      <w:pPr>
+        <w:ind w:left="4680" w:hanging="360"/>
+      </w:pPr>
+      <w:rPr>
+        <w:rFonts w:ascii="Wingdings" w:hAnsi="Wingdings" w:hint="default"/>
+      </w:rPr>
+    </w:lvl>
+    <w:lvl w:ilvl="6" w:tplc="04090001" w:tentative="1">
+      <w:start w:val="1"/>
+      <w:numFmt w:val="bullet"/>
+      <w:lvlText w:val=""/>
+      <w:lvlJc w:val="left"/>
+      <w:pPr>
+        <w:ind w:left="5400" w:hanging="360"/>
+      </w:pPr>
+      <w:rPr>
+        <w:rFonts w:ascii="Symbol" w:hAnsi="Symbol" w:hint="default"/>
+      </w:rPr>
+    </w:lvl>
+    <w:lvl w:ilvl="7" w:tplc="04090003" w:tentative="1">
+      <w:start w:val="1"/>
+      <w:numFmt w:val="bullet"/>
+      <w:lvlText w:val="o"/>
+      <w:lvlJc w:val="left"/>
+      <w:pPr>
+        <w:ind w:left="6120" w:hanging="360"/>
+      </w:pPr>
+      <w:rPr>
+        <w:rFonts w:ascii="Courier New" w:hAnsi="Courier New" w:cs="Courier New" w:hint="default"/>
+      </w:rPr>
+    </w:lvl>
+    <w:lvl w:ilvl="8" w:tplc="04090005" w:tentative="1">
+      <w:start w:val="1"/>
+      <w:numFmt w:val="bullet"/>
+      <w:lvlText w:val=""/>
+      <w:lvlJc w:val="left"/>
+      <w:pPr>
+        <w:ind w:left="6840" w:hanging="360"/>
+      </w:pPr>
+      <w:rPr>
+        <w:rFonts w:ascii="Wingdings" w:hAnsi="Wingdings" w:hint="default"/>
+      </w:rPr>
+    </w:lvl>
+  </w:abstractNum>
+  <w:abstractNum w:abstractNumId="3" w15:restartNumberingAfterBreak="0">
     <w:nsid w:val="094B449E"/>
     <w:multiLevelType w:val="hybridMultilevel"/>
     <w:tmpl w:val="3676B1B0"/>
@@ -1835,10 +2836,123 @@
       </w:rPr>
     </w:lvl>
   </w:abstractNum>
-  <w:abstractNum w:abstractNumId="3" w15:restartNumberingAfterBreak="0">
+  <w:abstractNum w:abstractNumId="4" w15:restartNumberingAfterBreak="0">
+    <w:nsid w:val="09CD30EE"/>
+    <w:multiLevelType w:val="hybridMultilevel"/>
+    <w:tmpl w:val="ACACCE4A"/>
+    <w:lvl w:ilvl="0" w:tplc="04090001">
+      <w:start w:val="1"/>
+      <w:numFmt w:val="bullet"/>
+      <w:lvlText w:val=""/>
+      <w:lvlJc w:val="left"/>
+      <w:pPr>
+        <w:ind w:left="1441" w:hanging="360"/>
+      </w:pPr>
+      <w:rPr>
+        <w:rFonts w:ascii="Symbol" w:hAnsi="Symbol" w:hint="default"/>
+      </w:rPr>
+    </w:lvl>
+    <w:lvl w:ilvl="1" w:tplc="04090003" w:tentative="1">
+      <w:start w:val="1"/>
+      <w:numFmt w:val="bullet"/>
+      <w:lvlText w:val="o"/>
+      <w:lvlJc w:val="left"/>
+      <w:pPr>
+        <w:ind w:left="2161" w:hanging="360"/>
+      </w:pPr>
+      <w:rPr>
+        <w:rFonts w:ascii="Courier New" w:hAnsi="Courier New" w:cs="Courier New" w:hint="default"/>
+      </w:rPr>
+    </w:lvl>
+    <w:lvl w:ilvl="2" w:tplc="04090005" w:tentative="1">
+      <w:start w:val="1"/>
+      <w:numFmt w:val="bullet"/>
+      <w:lvlText w:val=""/>
+      <w:lvlJc w:val="left"/>
+      <w:pPr>
+        <w:ind w:left="2881" w:hanging="360"/>
+      </w:pPr>
+      <w:rPr>
+        <w:rFonts w:ascii="Wingdings" w:hAnsi="Wingdings" w:hint="default"/>
+      </w:rPr>
+    </w:lvl>
+    <w:lvl w:ilvl="3" w:tplc="04090001" w:tentative="1">
+      <w:start w:val="1"/>
+      <w:numFmt w:val="bullet"/>
+      <w:lvlText w:val=""/>
+      <w:lvlJc w:val="left"/>
+      <w:pPr>
+        <w:ind w:left="3601" w:hanging="360"/>
+      </w:pPr>
+      <w:rPr>
+        <w:rFonts w:ascii="Symbol" w:hAnsi="Symbol" w:hint="default"/>
+      </w:rPr>
+    </w:lvl>
+    <w:lvl w:ilvl="4" w:tplc="04090003" w:tentative="1">
+      <w:start w:val="1"/>
+      <w:numFmt w:val="bullet"/>
+      <w:lvlText w:val="o"/>
+      <w:lvlJc w:val="left"/>
+      <w:pPr>
+        <w:ind w:left="4321" w:hanging="360"/>
+      </w:pPr>
+      <w:rPr>
+        <w:rFonts w:ascii="Courier New" w:hAnsi="Courier New" w:cs="Courier New" w:hint="default"/>
+      </w:rPr>
+    </w:lvl>
+    <w:lvl w:ilvl="5" w:tplc="04090005" w:tentative="1">
+      <w:start w:val="1"/>
+      <w:numFmt w:val="bullet"/>
+      <w:lvlText w:val=""/>
+      <w:lvlJc w:val="left"/>
+      <w:pPr>
+        <w:ind w:left="5041" w:hanging="360"/>
+      </w:pPr>
+      <w:rPr>
+        <w:rFonts w:ascii="Wingdings" w:hAnsi="Wingdings" w:hint="default"/>
+      </w:rPr>
+    </w:lvl>
+    <w:lvl w:ilvl="6" w:tplc="04090001" w:tentative="1">
+      <w:start w:val="1"/>
+      <w:numFmt w:val="bullet"/>
+      <w:lvlText w:val=""/>
+      <w:lvlJc w:val="left"/>
+      <w:pPr>
+        <w:ind w:left="5761" w:hanging="360"/>
+      </w:pPr>
+      <w:rPr>
+        <w:rFonts w:ascii="Symbol" w:hAnsi="Symbol" w:hint="default"/>
+      </w:rPr>
+    </w:lvl>
+    <w:lvl w:ilvl="7" w:tplc="04090003" w:tentative="1">
+      <w:start w:val="1"/>
+      <w:numFmt w:val="bullet"/>
+      <w:lvlText w:val="o"/>
+      <w:lvlJc w:val="left"/>
+      <w:pPr>
+        <w:ind w:left="6481" w:hanging="360"/>
+      </w:pPr>
+      <w:rPr>
+        <w:rFonts w:ascii="Courier New" w:hAnsi="Courier New" w:cs="Courier New" w:hint="default"/>
+      </w:rPr>
+    </w:lvl>
+    <w:lvl w:ilvl="8" w:tplc="04090005" w:tentative="1">
+      <w:start w:val="1"/>
+      <w:numFmt w:val="bullet"/>
+      <w:lvlText w:val=""/>
+      <w:lvlJc w:val="left"/>
+      <w:pPr>
+        <w:ind w:left="7201" w:hanging="360"/>
+      </w:pPr>
+      <w:rPr>
+        <w:rFonts w:ascii="Wingdings" w:hAnsi="Wingdings" w:hint="default"/>
+      </w:rPr>
+    </w:lvl>
+  </w:abstractNum>
+  <w:abstractNum w:abstractNumId="5" w15:restartNumberingAfterBreak="0">
     <w:nsid w:val="0C624EF7"/>
     <w:multiLevelType w:val="hybridMultilevel"/>
-    <w:tmpl w:val="63588B38"/>
+    <w:tmpl w:val="65B2D36C"/>
     <w:lvl w:ilvl="0" w:tplc="04090001">
       <w:start w:val="1"/>
       <w:numFmt w:val="bullet"/>
@@ -1959,7 +3073,7 @@
       </w:rPr>
     </w:lvl>
   </w:abstractNum>
-  <w:abstractNum w:abstractNumId="4" w15:restartNumberingAfterBreak="0">
+  <w:abstractNum w:abstractNumId="6" w15:restartNumberingAfterBreak="0">
     <w:nsid w:val="0E7F6000"/>
     <w:multiLevelType w:val="hybridMultilevel"/>
     <w:tmpl w:val="419C7120"/>
@@ -2083,7 +3197,156 @@
       </w:rPr>
     </w:lvl>
   </w:abstractNum>
-  <w:abstractNum w:abstractNumId="5" w15:restartNumberingAfterBreak="0">
+  <w:abstractNum w:abstractNumId="7" w15:restartNumberingAfterBreak="0">
+    <w:nsid w:val="138E590E"/>
+    <w:multiLevelType w:val="multilevel"/>
+    <w:tmpl w:val="696CE276"/>
+    <w:lvl w:ilvl="0">
+      <w:start w:val="1"/>
+      <w:numFmt w:val="bullet"/>
+      <w:lvlText w:val=""/>
+      <w:lvlJc w:val="left"/>
+      <w:pPr>
+        <w:tabs>
+          <w:tab w:val="num" w:pos="720"/>
+        </w:tabs>
+        <w:ind w:left="720" w:hanging="360"/>
+      </w:pPr>
+      <w:rPr>
+        <w:rFonts w:ascii="Symbol" w:hAnsi="Symbol" w:hint="default"/>
+        <w:sz w:val="20"/>
+      </w:rPr>
+    </w:lvl>
+    <w:lvl w:ilvl="1" w:tentative="1">
+      <w:start w:val="1"/>
+      <w:numFmt w:val="bullet"/>
+      <w:lvlText w:val="o"/>
+      <w:lvlJc w:val="left"/>
+      <w:pPr>
+        <w:tabs>
+          <w:tab w:val="num" w:pos="1440"/>
+        </w:tabs>
+        <w:ind w:left="1440" w:hanging="360"/>
+      </w:pPr>
+      <w:rPr>
+        <w:rFonts w:ascii="Courier New" w:hAnsi="Courier New" w:hint="default"/>
+        <w:sz w:val="20"/>
+      </w:rPr>
+    </w:lvl>
+    <w:lvl w:ilvl="2" w:tentative="1">
+      <w:start w:val="1"/>
+      <w:numFmt w:val="bullet"/>
+      <w:lvlText w:val=""/>
+      <w:lvlJc w:val="left"/>
+      <w:pPr>
+        <w:tabs>
+          <w:tab w:val="num" w:pos="2160"/>
+        </w:tabs>
+        <w:ind w:left="2160" w:hanging="360"/>
+      </w:pPr>
+      <w:rPr>
+        <w:rFonts w:ascii="Wingdings" w:hAnsi="Wingdings" w:hint="default"/>
+        <w:sz w:val="20"/>
+      </w:rPr>
+    </w:lvl>
+    <w:lvl w:ilvl="3" w:tentative="1">
+      <w:start w:val="1"/>
+      <w:numFmt w:val="bullet"/>
+      <w:lvlText w:val=""/>
+      <w:lvlJc w:val="left"/>
+      <w:pPr>
+        <w:tabs>
+          <w:tab w:val="num" w:pos="2880"/>
+        </w:tabs>
+        <w:ind w:left="2880" w:hanging="360"/>
+      </w:pPr>
+      <w:rPr>
+        <w:rFonts w:ascii="Wingdings" w:hAnsi="Wingdings" w:hint="default"/>
+        <w:sz w:val="20"/>
+      </w:rPr>
+    </w:lvl>
+    <w:lvl w:ilvl="4" w:tentative="1">
+      <w:start w:val="1"/>
+      <w:numFmt w:val="bullet"/>
+      <w:lvlText w:val=""/>
+      <w:lvlJc w:val="left"/>
+      <w:pPr>
+        <w:tabs>
+          <w:tab w:val="num" w:pos="3600"/>
+        </w:tabs>
+        <w:ind w:left="3600" w:hanging="360"/>
+      </w:pPr>
+      <w:rPr>
+        <w:rFonts w:ascii="Wingdings" w:hAnsi="Wingdings" w:hint="default"/>
+        <w:sz w:val="20"/>
+      </w:rPr>
+    </w:lvl>
+    <w:lvl w:ilvl="5" w:tentative="1">
+      <w:start w:val="1"/>
+      <w:numFmt w:val="bullet"/>
+      <w:lvlText w:val=""/>
+      <w:lvlJc w:val="left"/>
+      <w:pPr>
+        <w:tabs>
+          <w:tab w:val="num" w:pos="4320"/>
+        </w:tabs>
+        <w:ind w:left="4320" w:hanging="360"/>
+      </w:pPr>
+      <w:rPr>
+        <w:rFonts w:ascii="Wingdings" w:hAnsi="Wingdings" w:hint="default"/>
+        <w:sz w:val="20"/>
+      </w:rPr>
+    </w:lvl>
+    <w:lvl w:ilvl="6" w:tentative="1">
+      <w:start w:val="1"/>
+      <w:numFmt w:val="bullet"/>
+      <w:lvlText w:val=""/>
+      <w:lvlJc w:val="left"/>
+      <w:pPr>
+        <w:tabs>
+          <w:tab w:val="num" w:pos="5040"/>
+        </w:tabs>
+        <w:ind w:left="5040" w:hanging="360"/>
+      </w:pPr>
+      <w:rPr>
+        <w:rFonts w:ascii="Wingdings" w:hAnsi="Wingdings" w:hint="default"/>
+        <w:sz w:val="20"/>
+      </w:rPr>
+    </w:lvl>
+    <w:lvl w:ilvl="7" w:tentative="1">
+      <w:start w:val="1"/>
+      <w:numFmt w:val="bullet"/>
+      <w:lvlText w:val=""/>
+      <w:lvlJc w:val="left"/>
+      <w:pPr>
+        <w:tabs>
+          <w:tab w:val="num" w:pos="5760"/>
+        </w:tabs>
+        <w:ind w:left="5760" w:hanging="360"/>
+      </w:pPr>
+      <w:rPr>
+        <w:rFonts w:ascii="Wingdings" w:hAnsi="Wingdings" w:hint="default"/>
+        <w:sz w:val="20"/>
+      </w:rPr>
+    </w:lvl>
+    <w:lvl w:ilvl="8" w:tentative="1">
+      <w:start w:val="1"/>
+      <w:numFmt w:val="bullet"/>
+      <w:lvlText w:val=""/>
+      <w:lvlJc w:val="left"/>
+      <w:pPr>
+        <w:tabs>
+          <w:tab w:val="num" w:pos="6480"/>
+        </w:tabs>
+        <w:ind w:left="6480" w:hanging="360"/>
+      </w:pPr>
+      <w:rPr>
+        <w:rFonts w:ascii="Wingdings" w:hAnsi="Wingdings" w:hint="default"/>
+        <w:sz w:val="20"/>
+      </w:rPr>
+    </w:lvl>
+  </w:abstractNum>
+  <w:abstractNum w:abstractNumId="8" w15:restartNumberingAfterBreak="0">
     <w:nsid w:val="13EA1A30"/>
     <w:multiLevelType w:val="hybridMultilevel"/>
     <w:tmpl w:val="CE289362"/>
@@ -2295,7 +3558,7 @@
       </w:rPr>
     </w:lvl>
   </w:abstractNum>
-  <w:abstractNum w:abstractNumId="6" w15:restartNumberingAfterBreak="0">
+  <w:abstractNum w:abstractNumId="9" w15:restartNumberingAfterBreak="0">
     <w:nsid w:val="193B16D5"/>
     <w:multiLevelType w:val="hybridMultilevel"/>
     <w:tmpl w:val="AB7AF18A"/>
@@ -2419,7 +3682,119 @@
       </w:rPr>
     </w:lvl>
   </w:abstractNum>
-  <w:abstractNum w:abstractNumId="7" w15:restartNumberingAfterBreak="0">
+  <w:abstractNum w:abstractNumId="10" w15:restartNumberingAfterBreak="0">
+    <w:nsid w:val="1DB01797"/>
+    <w:multiLevelType w:val="hybridMultilevel"/>
+    <w:tmpl w:val="E6667244"/>
+    <w:lvl w:ilvl="0" w:tplc="9CAA9E4A">
+      <w:numFmt w:val="bullet"/>
+      <w:lvlText w:val="-"/>
+      <w:lvlJc w:val="left"/>
+      <w:pPr>
+        <w:ind w:left="433" w:hanging="360"/>
+      </w:pPr>
+      <w:rPr>
+        <w:rFonts w:ascii="Calibri" w:eastAsia="Calibri" w:hAnsi="Calibri" w:cs="Calibri" w:hint="default"/>
+      </w:rPr>
+    </w:lvl>
+    <w:lvl w:ilvl="1" w:tplc="04090003" w:tentative="1">
+      <w:start w:val="1"/>
+      <w:numFmt w:val="bullet"/>
+      <w:lvlText w:val="o"/>
+      <w:lvlJc w:val="left"/>
+      <w:pPr>
+        <w:ind w:left="1153" w:hanging="360"/>
+      </w:pPr>
+      <w:rPr>
+        <w:rFonts w:ascii="Courier New" w:hAnsi="Courier New" w:cs="Courier New" w:hint="default"/>
+      </w:rPr>
+    </w:lvl>
+    <w:lvl w:ilvl="2" w:tplc="04090005" w:tentative="1">
+      <w:start w:val="1"/>
+      <w:numFmt w:val="bullet"/>
+      <w:lvlText w:val=""/>
+      <w:lvlJc w:val="left"/>
+      <w:pPr>
+        <w:ind w:left="1873" w:hanging="360"/>
+      </w:pPr>
+      <w:rPr>
+        <w:rFonts w:ascii="Wingdings" w:hAnsi="Wingdings" w:hint="default"/>
+      </w:rPr>
+    </w:lvl>
+    <w:lvl w:ilvl="3" w:tplc="04090001" w:tentative="1">
+      <w:start w:val="1"/>
+      <w:numFmt w:val="bullet"/>
+      <w:lvlText w:val=""/>
+      <w:lvlJc w:val="left"/>
+      <w:pPr>
+        <w:ind w:left="2593" w:hanging="360"/>
+      </w:pPr>
+      <w:rPr>
+        <w:rFonts w:ascii="Symbol" w:hAnsi="Symbol" w:hint="default"/>
+      </w:rPr>
+    </w:lvl>
+    <w:lvl w:ilvl="4" w:tplc="04090003" w:tentative="1">
+      <w:start w:val="1"/>
+      <w:numFmt w:val="bullet"/>
+      <w:lvlText w:val="o"/>
+      <w:lvlJc w:val="left"/>
+      <w:pPr>
+        <w:ind w:left="3313" w:hanging="360"/>
+      </w:pPr>
+      <w:rPr>
+        <w:rFonts w:ascii="Courier New" w:hAnsi="Courier New" w:cs="Courier New" w:hint="default"/>
+      </w:rPr>
+    </w:lvl>
+    <w:lvl w:ilvl="5" w:tplc="04090005" w:tentative="1">
+      <w:start w:val="1"/>
+      <w:numFmt w:val="bullet"/>
+      <w:lvlText w:val=""/>
+      <w:lvlJc w:val="left"/>
+      <w:pPr>
+        <w:ind w:left="4033" w:hanging="360"/>
+      </w:pPr>
+      <w:rPr>
+        <w:rFonts w:ascii="Wingdings" w:hAnsi="Wingdings" w:hint="default"/>
+      </w:rPr>
+    </w:lvl>
+    <w:lvl w:ilvl="6" w:tplc="04090001" w:tentative="1">
+      <w:start w:val="1"/>
+      <w:numFmt w:val="bullet"/>
+      <w:lvlText w:val=""/>
+      <w:lvlJc w:val="left"/>
+      <w:pPr>
+        <w:ind w:left="4753" w:hanging="360"/>
+      </w:pPr>
+      <w:rPr>
+        <w:rFonts w:ascii="Symbol" w:hAnsi="Symbol" w:hint="default"/>
+      </w:rPr>
+    </w:lvl>
+    <w:lvl w:ilvl="7" w:tplc="04090003" w:tentative="1">
+      <w:start w:val="1"/>
+      <w:numFmt w:val="bullet"/>
+      <w:lvlText w:val="o"/>
+      <w:lvlJc w:val="left"/>
+      <w:pPr>
+        <w:ind w:left="5473" w:hanging="360"/>
+      </w:pPr>
+      <w:rPr>
+        <w:rFonts w:ascii="Courier New" w:hAnsi="Courier New" w:cs="Courier New" w:hint="default"/>
+      </w:rPr>
+    </w:lvl>
+    <w:lvl w:ilvl="8" w:tplc="04090005" w:tentative="1">
+      <w:start w:val="1"/>
+      <w:numFmt w:val="bullet"/>
+      <w:lvlText w:val=""/>
+      <w:lvlJc w:val="left"/>
+      <w:pPr>
+        <w:ind w:left="6193" w:hanging="360"/>
+      </w:pPr>
+      <w:rPr>
+        <w:rFonts w:ascii="Wingdings" w:hAnsi="Wingdings" w:hint="default"/>
+      </w:rPr>
+    </w:lvl>
+  </w:abstractNum>
+  <w:abstractNum w:abstractNumId="11" w15:restartNumberingAfterBreak="0">
     <w:nsid w:val="2732641B"/>
     <w:multiLevelType w:val="hybridMultilevel"/>
     <w:tmpl w:val="529A6A2A"/>
@@ -2631,7 +4006,7 @@
       </w:rPr>
     </w:lvl>
   </w:abstractNum>
-  <w:abstractNum w:abstractNumId="8" w15:restartNumberingAfterBreak="0">
+  <w:abstractNum w:abstractNumId="12" w15:restartNumberingAfterBreak="0">
     <w:nsid w:val="2D2C1A47"/>
     <w:multiLevelType w:val="hybridMultilevel"/>
     <w:tmpl w:val="95765052"/>
@@ -2744,7 +4119,7 @@
       </w:rPr>
     </w:lvl>
   </w:abstractNum>
-  <w:abstractNum w:abstractNumId="9" w15:restartNumberingAfterBreak="0">
+  <w:abstractNum w:abstractNumId="13" w15:restartNumberingAfterBreak="0">
     <w:nsid w:val="38391D70"/>
     <w:multiLevelType w:val="hybridMultilevel"/>
     <w:tmpl w:val="FFDC64E0"/>
@@ -2857,7 +4232,232 @@
       </w:rPr>
     </w:lvl>
   </w:abstractNum>
-  <w:abstractNum w:abstractNumId="10" w15:restartNumberingAfterBreak="0">
+  <w:abstractNum w:abstractNumId="14" w15:restartNumberingAfterBreak="0">
+    <w:nsid w:val="39CE4D2C"/>
+    <w:multiLevelType w:val="hybridMultilevel"/>
+    <w:tmpl w:val="A4B089BE"/>
+    <w:lvl w:ilvl="0" w:tplc="04090001">
+      <w:start w:val="1"/>
+      <w:numFmt w:val="bullet"/>
+      <w:lvlText w:val=""/>
+      <w:lvlJc w:val="left"/>
+      <w:pPr>
+        <w:ind w:left="720" w:hanging="360"/>
+      </w:pPr>
+      <w:rPr>
+        <w:rFonts w:ascii="Symbol" w:hAnsi="Symbol" w:hint="default"/>
+      </w:rPr>
+    </w:lvl>
+    <w:lvl w:ilvl="1" w:tplc="04090003" w:tentative="1">
+      <w:start w:val="1"/>
+      <w:numFmt w:val="bullet"/>
+      <w:lvlText w:val="o"/>
+      <w:lvlJc w:val="left"/>
+      <w:pPr>
+        <w:ind w:left="1440" w:hanging="360"/>
+      </w:pPr>
+      <w:rPr>
+        <w:rFonts w:ascii="Courier New" w:hAnsi="Courier New" w:cs="Courier New" w:hint="default"/>
+      </w:rPr>
+    </w:lvl>
+    <w:lvl w:ilvl="2" w:tplc="04090005" w:tentative="1">
+      <w:start w:val="1"/>
+      <w:numFmt w:val="bullet"/>
+      <w:lvlText w:val=""/>
+      <w:lvlJc w:val="left"/>
+      <w:pPr>
+        <w:ind w:left="2160" w:hanging="360"/>
+      </w:pPr>
+      <w:rPr>
+        <w:rFonts w:ascii="Wingdings" w:hAnsi="Wingdings" w:hint="default"/>
+      </w:rPr>
+    </w:lvl>
+    <w:lvl w:ilvl="3" w:tplc="04090001" w:tentative="1">
+      <w:start w:val="1"/>
+      <w:numFmt w:val="bullet"/>
+      <w:lvlText w:val=""/>
+      <w:lvlJc w:val="left"/>
+      <w:pPr>
+        <w:ind w:left="2880" w:hanging="360"/>
+      </w:pPr>
+      <w:rPr>
+        <w:rFonts w:ascii="Symbol" w:hAnsi="Symbol" w:hint="default"/>
+      </w:rPr>
+    </w:lvl>
+    <w:lvl w:ilvl="4" w:tplc="04090003" w:tentative="1">
+      <w:start w:val="1"/>
+      <w:numFmt w:val="bullet"/>
+      <w:lvlText w:val="o"/>
+      <w:lvlJc w:val="left"/>
+      <w:pPr>
+        <w:ind w:left="3600" w:hanging="360"/>
+      </w:pPr>
+      <w:rPr>
+        <w:rFonts w:ascii="Courier New" w:hAnsi="Courier New" w:cs="Courier New" w:hint="default"/>
+      </w:rPr>
+    </w:lvl>
+    <w:lvl w:ilvl="5" w:tplc="04090005" w:tentative="1">
+      <w:start w:val="1"/>
+      <w:numFmt w:val="bullet"/>
+      <w:lvlText w:val=""/>
+      <w:lvlJc w:val="left"/>
+      <w:pPr>
+        <w:ind w:left="4320" w:hanging="360"/>
+      </w:pPr>
+      <w:rPr>
+        <w:rFonts w:ascii="Wingdings" w:hAnsi="Wingdings" w:hint="default"/>
+      </w:rPr>
+    </w:lvl>
+    <w:lvl w:ilvl="6" w:tplc="04090001" w:tentative="1">
+      <w:start w:val="1"/>
+      <w:numFmt w:val="bullet"/>
+      <w:lvlText w:val=""/>
+      <w:lvlJc w:val="left"/>
+      <w:pPr>
+        <w:ind w:left="5040" w:hanging="360"/>
+      </w:pPr>
+      <w:rPr>
+        <w:rFonts w:ascii="Symbol" w:hAnsi="Symbol" w:hint="default"/>
+      </w:rPr>
+    </w:lvl>
+    <w:lvl w:ilvl="7" w:tplc="04090003" w:tentative="1">
+      <w:start w:val="1"/>
+      <w:numFmt w:val="bullet"/>
+      <w:lvlText w:val="o"/>
+      <w:lvlJc w:val="left"/>
+      <w:pPr>
+        <w:ind w:left="5760" w:hanging="360"/>
+      </w:pPr>
+      <w:rPr>
+        <w:rFonts w:ascii="Courier New" w:hAnsi="Courier New" w:cs="Courier New" w:hint="default"/>
+      </w:rPr>
+    </w:lvl>
+    <w:lvl w:ilvl="8" w:tplc="04090005" w:tentative="1">
+      <w:start w:val="1"/>
+      <w:numFmt w:val="bullet"/>
+      <w:lvlText w:val=""/>
+      <w:lvlJc w:val="left"/>
+      <w:pPr>
+        <w:ind w:left="6480" w:hanging="360"/>
+      </w:pPr>
+      <w:rPr>
+        <w:rFonts w:ascii="Wingdings" w:hAnsi="Wingdings" w:hint="default"/>
+      </w:rPr>
+    </w:lvl>
+  </w:abstractNum>
+  <w:abstractNum w:abstractNumId="15" w15:restartNumberingAfterBreak="0">
+    <w:nsid w:val="39FD6595"/>
+    <w:multiLevelType w:val="hybridMultilevel"/>
+    <w:tmpl w:val="21EEEBC2"/>
+    <w:lvl w:ilvl="0" w:tplc="44980940">
+      <w:numFmt w:val="bullet"/>
+      <w:lvlText w:val="-"/>
+      <w:lvlJc w:val="left"/>
+      <w:pPr>
+        <w:ind w:left="1081" w:hanging="360"/>
+      </w:pPr>
+      <w:rPr>
+        <w:rFonts w:ascii="Calibri" w:eastAsia="Calibri" w:hAnsi="Calibri" w:cs="Calibri" w:hint="default"/>
+      </w:rPr>
+    </w:lvl>
+    <w:lvl w:ilvl="1" w:tplc="04090003" w:tentative="1">
+      <w:start w:val="1"/>
+      <w:numFmt w:val="bullet"/>
+      <w:lvlText w:val="o"/>
+      <w:lvlJc w:val="left"/>
+      <w:pPr>
+        <w:ind w:left="1801" w:hanging="360"/>
+      </w:pPr>
+      <w:rPr>
+        <w:rFonts w:ascii="Courier New" w:hAnsi="Courier New" w:cs="Courier New" w:hint="default"/>
+      </w:rPr>
+    </w:lvl>
+    <w:lvl w:ilvl="2" w:tplc="04090005" w:tentative="1">
+      <w:start w:val="1"/>
+      <w:numFmt w:val="bullet"/>
+      <w:lvlText w:val=""/>
+      <w:lvlJc w:val="left"/>
+      <w:pPr>
+        <w:ind w:left="2521" w:hanging="360"/>
+      </w:pPr>
+      <w:rPr>
+        <w:rFonts w:ascii="Wingdings" w:hAnsi="Wingdings" w:hint="default"/>
+      </w:rPr>
+    </w:lvl>
+    <w:lvl w:ilvl="3" w:tplc="04090001" w:tentative="1">
+      <w:start w:val="1"/>
+      <w:numFmt w:val="bullet"/>
+      <w:lvlText w:val=""/>
+      <w:lvlJc w:val="left"/>
+      <w:pPr>
+        <w:ind w:left="3241" w:hanging="360"/>
+      </w:pPr>
+      <w:rPr>
+        <w:rFonts w:ascii="Symbol" w:hAnsi="Symbol" w:hint="default"/>
+      </w:rPr>
+    </w:lvl>
+    <w:lvl w:ilvl="4" w:tplc="04090003" w:tentative="1">
+      <w:start w:val="1"/>
+      <w:numFmt w:val="bullet"/>
+      <w:lvlText w:val="o"/>
+      <w:lvlJc w:val="left"/>
+      <w:pPr>
+        <w:ind w:left="3961" w:hanging="360"/>
+      </w:pPr>
+      <w:rPr>
+        <w:rFonts w:ascii="Courier New" w:hAnsi="Courier New" w:cs="Courier New" w:hint="default"/>
+      </w:rPr>
+    </w:lvl>
+    <w:lvl w:ilvl="5" w:tplc="04090005" w:tentative="1">
+      <w:start w:val="1"/>
+      <w:numFmt w:val="bullet"/>
+      <w:lvlText w:val=""/>
+      <w:lvlJc w:val="left"/>
+      <w:pPr>
+        <w:ind w:left="4681" w:hanging="360"/>
+      </w:pPr>
+      <w:rPr>
+        <w:rFonts w:ascii="Wingdings" w:hAnsi="Wingdings" w:hint="default"/>
+      </w:rPr>
+    </w:lvl>
+    <w:lvl w:ilvl="6" w:tplc="04090001" w:tentative="1">
+      <w:start w:val="1"/>
+      <w:numFmt w:val="bullet"/>
+      <w:lvlText w:val=""/>
+      <w:lvlJc w:val="left"/>
+      <w:pPr>
+        <w:ind w:left="5401" w:hanging="360"/>
+      </w:pPr>
+      <w:rPr>
+        <w:rFonts w:ascii="Symbol" w:hAnsi="Symbol" w:hint="default"/>
+      </w:rPr>
+    </w:lvl>
+    <w:lvl w:ilvl="7" w:tplc="04090003" w:tentative="1">
+      <w:start w:val="1"/>
+      <w:numFmt w:val="bullet"/>
+      <w:lvlText w:val="o"/>
+      <w:lvlJc w:val="left"/>
+      <w:pPr>
+        <w:ind w:left="6121" w:hanging="360"/>
+      </w:pPr>
+      <w:rPr>
+        <w:rFonts w:ascii="Courier New" w:hAnsi="Courier New" w:cs="Courier New" w:hint="default"/>
+      </w:rPr>
+    </w:lvl>
+    <w:lvl w:ilvl="8" w:tplc="04090005" w:tentative="1">
+      <w:start w:val="1"/>
+      <w:numFmt w:val="bullet"/>
+      <w:lvlText w:val=""/>
+      <w:lvlJc w:val="left"/>
+      <w:pPr>
+        <w:ind w:left="6841" w:hanging="360"/>
+      </w:pPr>
+      <w:rPr>
+        <w:rFonts w:ascii="Wingdings" w:hAnsi="Wingdings" w:hint="default"/>
+      </w:rPr>
+    </w:lvl>
+  </w:abstractNum>
+  <w:abstractNum w:abstractNumId="16" w15:restartNumberingAfterBreak="0">
     <w:nsid w:val="3E8821E8"/>
     <w:multiLevelType w:val="hybridMultilevel"/>
     <w:tmpl w:val="FDD43FB0"/>
@@ -2970,7 +4570,7 @@
       </w:rPr>
     </w:lvl>
   </w:abstractNum>
-  <w:abstractNum w:abstractNumId="11" w15:restartNumberingAfterBreak="0">
+  <w:abstractNum w:abstractNumId="17" w15:restartNumberingAfterBreak="0">
     <w:nsid w:val="41522E1E"/>
     <w:multiLevelType w:val="hybridMultilevel"/>
     <w:tmpl w:val="C1985972"/>
@@ -3094,7 +4694,7 @@
       </w:rPr>
     </w:lvl>
   </w:abstractNum>
-  <w:abstractNum w:abstractNumId="12" w15:restartNumberingAfterBreak="0">
+  <w:abstractNum w:abstractNumId="18" w15:restartNumberingAfterBreak="0">
     <w:nsid w:val="4B2C280D"/>
     <w:multiLevelType w:val="hybridMultilevel"/>
     <w:tmpl w:val="60A65E5A"/>
@@ -3306,7 +4906,120 @@
       </w:rPr>
     </w:lvl>
   </w:abstractNum>
-  <w:abstractNum w:abstractNumId="13" w15:restartNumberingAfterBreak="0">
+  <w:abstractNum w:abstractNumId="19" w15:restartNumberingAfterBreak="0">
+    <w:nsid w:val="556E23A6"/>
+    <w:multiLevelType w:val="hybridMultilevel"/>
+    <w:tmpl w:val="8C24CE06"/>
+    <w:lvl w:ilvl="0" w:tplc="04090001">
+      <w:start w:val="1"/>
+      <w:numFmt w:val="bullet"/>
+      <w:lvlText w:val=""/>
+      <w:lvlJc w:val="left"/>
+      <w:pPr>
+        <w:ind w:left="1441" w:hanging="360"/>
+      </w:pPr>
+      <w:rPr>
+        <w:rFonts w:ascii="Symbol" w:hAnsi="Symbol" w:hint="default"/>
+      </w:rPr>
+    </w:lvl>
+    <w:lvl w:ilvl="1" w:tplc="04090003" w:tentative="1">
+      <w:start w:val="1"/>
+      <w:numFmt w:val="bullet"/>
+      <w:lvlText w:val="o"/>
+      <w:lvlJc w:val="left"/>
+      <w:pPr>
+        <w:ind w:left="2161" w:hanging="360"/>
+      </w:pPr>
+      <w:rPr>
+        <w:rFonts w:ascii="Courier New" w:hAnsi="Courier New" w:cs="Courier New" w:hint="default"/>
+      </w:rPr>
+    </w:lvl>
+    <w:lvl w:ilvl="2" w:tplc="04090005" w:tentative="1">
+      <w:start w:val="1"/>
+      <w:numFmt w:val="bullet"/>
+      <w:lvlText w:val=""/>
+      <w:lvlJc w:val="left"/>
+      <w:pPr>
+        <w:ind w:left="2881" w:hanging="360"/>
+      </w:pPr>
+      <w:rPr>
+        <w:rFonts w:ascii="Wingdings" w:hAnsi="Wingdings" w:hint="default"/>
+      </w:rPr>
+    </w:lvl>
+    <w:lvl w:ilvl="3" w:tplc="04090001" w:tentative="1">
+      <w:start w:val="1"/>
+      <w:numFmt w:val="bullet"/>
+      <w:lvlText w:val=""/>
+      <w:lvlJc w:val="left"/>
+      <w:pPr>
+        <w:ind w:left="3601" w:hanging="360"/>
+      </w:pPr>
+      <w:rPr>
+        <w:rFonts w:ascii="Symbol" w:hAnsi="Symbol" w:hint="default"/>
+      </w:rPr>
+    </w:lvl>
+    <w:lvl w:ilvl="4" w:tplc="04090003" w:tentative="1">
+      <w:start w:val="1"/>
+      <w:numFmt w:val="bullet"/>
+      <w:lvlText w:val="o"/>
+      <w:lvlJc w:val="left"/>
+      <w:pPr>
+        <w:ind w:left="4321" w:hanging="360"/>
+      </w:pPr>
+      <w:rPr>
+        <w:rFonts w:ascii="Courier New" w:hAnsi="Courier New" w:cs="Courier New" w:hint="default"/>
+      </w:rPr>
+    </w:lvl>
+    <w:lvl w:ilvl="5" w:tplc="04090005" w:tentative="1">
+      <w:start w:val="1"/>
+      <w:numFmt w:val="bullet"/>
+      <w:lvlText w:val=""/>
+      <w:lvlJc w:val="left"/>
+      <w:pPr>
+        <w:ind w:left="5041" w:hanging="360"/>
+      </w:pPr>
+      <w:rPr>
+        <w:rFonts w:ascii="Wingdings" w:hAnsi="Wingdings" w:hint="default"/>
+      </w:rPr>
+    </w:lvl>
+    <w:lvl w:ilvl="6" w:tplc="04090001" w:tentative="1">
+      <w:start w:val="1"/>
+      <w:numFmt w:val="bullet"/>
+      <w:lvlText w:val=""/>
+      <w:lvlJc w:val="left"/>
+      <w:pPr>
+        <w:ind w:left="5761" w:hanging="360"/>
+      </w:pPr>
+      <w:rPr>
+        <w:rFonts w:ascii="Symbol" w:hAnsi="Symbol" w:hint="default"/>
+      </w:rPr>
+    </w:lvl>
+    <w:lvl w:ilvl="7" w:tplc="04090003" w:tentative="1">
+      <w:start w:val="1"/>
+      <w:numFmt w:val="bullet"/>
+      <w:lvlText w:val="o"/>
+      <w:lvlJc w:val="left"/>
+      <w:pPr>
+        <w:ind w:left="6481" w:hanging="360"/>
+      </w:pPr>
+      <w:rPr>
+        <w:rFonts w:ascii="Courier New" w:hAnsi="Courier New" w:cs="Courier New" w:hint="default"/>
+      </w:rPr>
+    </w:lvl>
+    <w:lvl w:ilvl="8" w:tplc="04090005" w:tentative="1">
+      <w:start w:val="1"/>
+      <w:numFmt w:val="bullet"/>
+      <w:lvlText w:val=""/>
+      <w:lvlJc w:val="left"/>
+      <w:pPr>
+        <w:ind w:left="7201" w:hanging="360"/>
+      </w:pPr>
+      <w:rPr>
+        <w:rFonts w:ascii="Wingdings" w:hAnsi="Wingdings" w:hint="default"/>
+      </w:rPr>
+    </w:lvl>
+  </w:abstractNum>
+  <w:abstractNum w:abstractNumId="20" w15:restartNumberingAfterBreak="0">
     <w:nsid w:val="61095786"/>
     <w:multiLevelType w:val="hybridMultilevel"/>
     <w:tmpl w:val="CE24BC40"/>
@@ -3419,7 +5132,7 @@
       </w:rPr>
     </w:lvl>
   </w:abstractNum>
-  <w:abstractNum w:abstractNumId="14" w15:restartNumberingAfterBreak="0">
+  <w:abstractNum w:abstractNumId="21" w15:restartNumberingAfterBreak="0">
     <w:nsid w:val="630C1803"/>
     <w:multiLevelType w:val="hybridMultilevel"/>
     <w:tmpl w:val="DF5C7310"/>
@@ -3532,7 +5245,7 @@
       </w:rPr>
     </w:lvl>
   </w:abstractNum>
-  <w:abstractNum w:abstractNumId="15" w15:restartNumberingAfterBreak="0">
+  <w:abstractNum w:abstractNumId="22" w15:restartNumberingAfterBreak="0">
     <w:nsid w:val="701E736A"/>
     <w:multiLevelType w:val="hybridMultilevel"/>
     <w:tmpl w:val="D456922A"/>
@@ -3645,7 +5358,120 @@
       </w:rPr>
     </w:lvl>
   </w:abstractNum>
-  <w:abstractNum w:abstractNumId="16" w15:restartNumberingAfterBreak="0">
+  <w:abstractNum w:abstractNumId="23" w15:restartNumberingAfterBreak="0">
+    <w:nsid w:val="7B1A5C7F"/>
+    <w:multiLevelType w:val="hybridMultilevel"/>
+    <w:tmpl w:val="5EFEAB2E"/>
+    <w:lvl w:ilvl="0" w:tplc="04090001">
+      <w:start w:val="1"/>
+      <w:numFmt w:val="bullet"/>
+      <w:lvlText w:val=""/>
+      <w:lvlJc w:val="left"/>
+      <w:pPr>
+        <w:ind w:left="819" w:hanging="360"/>
+      </w:pPr>
+      <w:rPr>
+        <w:rFonts w:ascii="Symbol" w:hAnsi="Symbol" w:hint="default"/>
+      </w:rPr>
+    </w:lvl>
+    <w:lvl w:ilvl="1" w:tplc="04090003" w:tentative="1">
+      <w:start w:val="1"/>
+      <w:numFmt w:val="bullet"/>
+      <w:lvlText w:val="o"/>
+      <w:lvlJc w:val="left"/>
+      <w:pPr>
+        <w:ind w:left="1539" w:hanging="360"/>
+      </w:pPr>
+      <w:rPr>
+        <w:rFonts w:ascii="Courier New" w:hAnsi="Courier New" w:cs="Courier New" w:hint="default"/>
+      </w:rPr>
+    </w:lvl>
+    <w:lvl w:ilvl="2" w:tplc="04090005" w:tentative="1">
+      <w:start w:val="1"/>
+      <w:numFmt w:val="bullet"/>
+      <w:lvlText w:val=""/>
+      <w:lvlJc w:val="left"/>
+      <w:pPr>
+        <w:ind w:left="2259" w:hanging="360"/>
+      </w:pPr>
+      <w:rPr>
+        <w:rFonts w:ascii="Wingdings" w:hAnsi="Wingdings" w:hint="default"/>
+      </w:rPr>
+    </w:lvl>
+    <w:lvl w:ilvl="3" w:tplc="04090001" w:tentative="1">
+      <w:start w:val="1"/>
+      <w:numFmt w:val="bullet"/>
+      <w:lvlText w:val=""/>
+      <w:lvlJc w:val="left"/>
+      <w:pPr>
+        <w:ind w:left="2979" w:hanging="360"/>
+      </w:pPr>
+      <w:rPr>
+        <w:rFonts w:ascii="Symbol" w:hAnsi="Symbol" w:hint="default"/>
+      </w:rPr>
+    </w:lvl>
+    <w:lvl w:ilvl="4" w:tplc="04090003" w:tentative="1">
+      <w:start w:val="1"/>
+      <w:numFmt w:val="bullet"/>
+      <w:lvlText w:val="o"/>
+      <w:lvlJc w:val="left"/>
+      <w:pPr>
+        <w:ind w:left="3699" w:hanging="360"/>
+      </w:pPr>
+      <w:rPr>
+        <w:rFonts w:ascii="Courier New" w:hAnsi="Courier New" w:cs="Courier New" w:hint="default"/>
+      </w:rPr>
+    </w:lvl>
+    <w:lvl w:ilvl="5" w:tplc="04090005" w:tentative="1">
+      <w:start w:val="1"/>
+      <w:numFmt w:val="bullet"/>
+      <w:lvlText w:val=""/>
+      <w:lvlJc w:val="left"/>
+      <w:pPr>
+        <w:ind w:left="4419" w:hanging="360"/>
+      </w:pPr>
+      <w:rPr>
+        <w:rFonts w:ascii="Wingdings" w:hAnsi="Wingdings" w:hint="default"/>
+      </w:rPr>
+    </w:lvl>
+    <w:lvl w:ilvl="6" w:tplc="04090001" w:tentative="1">
+      <w:start w:val="1"/>
+      <w:numFmt w:val="bullet"/>
+      <w:lvlText w:val=""/>
+      <w:lvlJc w:val="left"/>
+      <w:pPr>
+        <w:ind w:left="5139" w:hanging="360"/>
+      </w:pPr>
+      <w:rPr>
+        <w:rFonts w:ascii="Symbol" w:hAnsi="Symbol" w:hint="default"/>
+      </w:rPr>
+    </w:lvl>
+    <w:lvl w:ilvl="7" w:tplc="04090003" w:tentative="1">
+      <w:start w:val="1"/>
+      <w:numFmt w:val="bullet"/>
+      <w:lvlText w:val="o"/>
+      <w:lvlJc w:val="left"/>
+      <w:pPr>
+        <w:ind w:left="5859" w:hanging="360"/>
+      </w:pPr>
+      <w:rPr>
+        <w:rFonts w:ascii="Courier New" w:hAnsi="Courier New" w:cs="Courier New" w:hint="default"/>
+      </w:rPr>
+    </w:lvl>
+    <w:lvl w:ilvl="8" w:tplc="04090005" w:tentative="1">
+      <w:start w:val="1"/>
+      <w:numFmt w:val="bullet"/>
+      <w:lvlText w:val=""/>
+      <w:lvlJc w:val="left"/>
+      <w:pPr>
+        <w:ind w:left="6579" w:hanging="360"/>
+      </w:pPr>
+      <w:rPr>
+        <w:rFonts w:ascii="Wingdings" w:hAnsi="Wingdings" w:hint="default"/>
+      </w:rPr>
+    </w:lvl>
+  </w:abstractNum>
+  <w:abstractNum w:abstractNumId="24" w15:restartNumberingAfterBreak="0">
     <w:nsid w:val="7C6E4F70"/>
     <w:multiLevelType w:val="hybridMultilevel"/>
     <w:tmpl w:val="6D34C4F4"/>
@@ -3758,7 +5584,7 @@
       </w:rPr>
     </w:lvl>
   </w:abstractNum>
-  <w:abstractNum w:abstractNumId="17" w15:restartNumberingAfterBreak="0">
+  <w:abstractNum w:abstractNumId="25" w15:restartNumberingAfterBreak="0">
     <w:nsid w:val="7F2217F5"/>
     <w:multiLevelType w:val="hybridMultilevel"/>
     <w:tmpl w:val="8D9643D8"/>
@@ -3872,58 +5698,82 @@
     </w:lvl>
   </w:abstractNum>
   <w:num w:numId="1">
-    <w:abstractNumId w:val="2"/>
+    <w:abstractNumId w:val="3"/>
   </w:num>
   <w:num w:numId="2">
-    <w:abstractNumId w:val="5"/>
+    <w:abstractNumId w:val="8"/>
   </w:num>
   <w:num w:numId="3">
-    <w:abstractNumId w:val="12"/>
+    <w:abstractNumId w:val="18"/>
   </w:num>
   <w:num w:numId="4">
     <w:abstractNumId w:val="1"/>
   </w:num>
   <w:num w:numId="5">
-    <w:abstractNumId w:val="7"/>
+    <w:abstractNumId w:val="11"/>
   </w:num>
   <w:num w:numId="6">
-    <w:abstractNumId w:val="15"/>
+    <w:abstractNumId w:val="22"/>
   </w:num>
   <w:num w:numId="7">
-    <w:abstractNumId w:val="8"/>
+    <w:abstractNumId w:val="12"/>
   </w:num>
   <w:num w:numId="8">
     <w:abstractNumId w:val="0"/>
   </w:num>
   <w:num w:numId="9">
+    <w:abstractNumId w:val="16"/>
+  </w:num>
+  <w:num w:numId="10">
+    <w:abstractNumId w:val="25"/>
+  </w:num>
+  <w:num w:numId="11">
+    <w:abstractNumId w:val="24"/>
+  </w:num>
+  <w:num w:numId="12">
+    <w:abstractNumId w:val="21"/>
+  </w:num>
+  <w:num w:numId="13">
+    <w:abstractNumId w:val="13"/>
+  </w:num>
+  <w:num w:numId="14">
+    <w:abstractNumId w:val="17"/>
+  </w:num>
+  <w:num w:numId="15">
+    <w:abstractNumId w:val="9"/>
+  </w:num>
+  <w:num w:numId="16">
+    <w:abstractNumId w:val="20"/>
+  </w:num>
+  <w:num w:numId="17">
+    <w:abstractNumId w:val="5"/>
+  </w:num>
+  <w:num w:numId="18">
+    <w:abstractNumId w:val="6"/>
+  </w:num>
+  <w:num w:numId="19">
     <w:abstractNumId w:val="10"/>
   </w:num>
-  <w:num w:numId="10">
-    <w:abstractNumId w:val="17"/>
+  <w:num w:numId="20">
+    <w:abstractNumId w:val="15"/>
   </w:num>
-  <w:num w:numId="11">
-    <w:abstractNumId w:val="16"/>
+  <w:num w:numId="21">
+    <w:abstractNumId w:val="2"/>
   </w:num>
-  <w:num w:numId="12">
+  <w:num w:numId="22">
+    <w:abstractNumId w:val="7"/>
+  </w:num>
+  <w:num w:numId="23">
+    <w:abstractNumId w:val="4"/>
+  </w:num>
+  <w:num w:numId="24">
+    <w:abstractNumId w:val="19"/>
+  </w:num>
+  <w:num w:numId="25">
     <w:abstractNumId w:val="14"/>
   </w:num>
-  <w:num w:numId="13">
-    <w:abstractNumId w:val="9"/>
-  </w:num>
-  <w:num w:numId="14">
-    <w:abstractNumId w:val="11"/>
-  </w:num>
-  <w:num w:numId="15">
-    <w:abstractNumId w:val="6"/>
-  </w:num>
-  <w:num w:numId="16">
-    <w:abstractNumId w:val="13"/>
-  </w:num>
-  <w:num w:numId="17">
-    <w:abstractNumId w:val="3"/>
-  </w:num>
-  <w:num w:numId="18">
-    <w:abstractNumId w:val="4"/>
+  <w:num w:numId="26">
+    <w:abstractNumId w:val="23"/>
   </w:num>
 </w:numbering>
 </file>
@@ -4357,6 +6207,7 @@
   <w:style w:type="character" w:default="1" w:styleId="DefaultParagraphFont">
     <w:name w:val="Default Paragraph Font"/>
     <w:uiPriority w:val="1"/>
+    <w:semiHidden/>
     <w:unhideWhenUsed/>
   </w:style>
   <w:style w:type="table" w:default="1" w:styleId="TableNormal">
@@ -4413,6 +6264,112 @@
       <w:ind w:left="720"/>
       <w:contextualSpacing/>
     </w:pPr>
+  </w:style>
+  <w:style w:type="character" w:styleId="Hyperlink">
+    <w:name w:val="Hyperlink"/>
+    <w:basedOn w:val="DefaultParagraphFont"/>
+    <w:uiPriority w:val="99"/>
+    <w:unhideWhenUsed/>
+    <w:rsid w:val="001F299C"/>
+    <w:rPr>
+      <w:color w:val="0563C1" w:themeColor="hyperlink"/>
+      <w:u w:val="single"/>
+    </w:rPr>
+  </w:style>
+  <w:style w:type="character" w:styleId="UnresolvedMention">
+    <w:name w:val="Unresolved Mention"/>
+    <w:basedOn w:val="DefaultParagraphFont"/>
+    <w:uiPriority w:val="99"/>
+    <w:semiHidden/>
+    <w:unhideWhenUsed/>
+    <w:rsid w:val="001F299C"/>
+    <w:rPr>
+      <w:color w:val="605E5C"/>
+      <w:shd w:val="clear" w:color="auto" w:fill="E1DFDD"/>
+    </w:rPr>
+  </w:style>
+  <w:style w:type="paragraph" w:styleId="Header">
+    <w:name w:val="header"/>
+    <w:basedOn w:val="Normal"/>
+    <w:link w:val="HeaderChar"/>
+    <w:uiPriority w:val="99"/>
+    <w:unhideWhenUsed/>
+    <w:rsid w:val="001B534D"/>
+    <w:pPr>
+      <w:tabs>
+        <w:tab w:val="center" w:pos="4680"/>
+        <w:tab w:val="right" w:pos="9360"/>
+      </w:tabs>
+      <w:spacing w:after="0" w:line="240" w:lineRule="auto"/>
+    </w:pPr>
+  </w:style>
+  <w:style w:type="character" w:customStyle="1" w:styleId="HeaderChar">
+    <w:name w:val="Header Char"/>
+    <w:basedOn w:val="DefaultParagraphFont"/>
+    <w:link w:val="Header"/>
+    <w:uiPriority w:val="99"/>
+    <w:rsid w:val="001B534D"/>
+    <w:rPr>
+      <w:rFonts w:ascii="Calibri" w:eastAsia="Calibri" w:hAnsi="Calibri" w:cs="Calibri"/>
+      <w:color w:val="000000"/>
+      <w:sz w:val="20"/>
+    </w:rPr>
+  </w:style>
+  <w:style w:type="paragraph" w:styleId="Footer">
+    <w:name w:val="footer"/>
+    <w:basedOn w:val="Normal"/>
+    <w:link w:val="FooterChar"/>
+    <w:uiPriority w:val="99"/>
+    <w:unhideWhenUsed/>
+    <w:rsid w:val="001B534D"/>
+    <w:pPr>
+      <w:tabs>
+        <w:tab w:val="center" w:pos="4680"/>
+        <w:tab w:val="right" w:pos="9360"/>
+      </w:tabs>
+      <w:spacing w:after="0" w:line="240" w:lineRule="auto"/>
+    </w:pPr>
+  </w:style>
+  <w:style w:type="character" w:customStyle="1" w:styleId="FooterChar">
+    <w:name w:val="Footer Char"/>
+    <w:basedOn w:val="DefaultParagraphFont"/>
+    <w:link w:val="Footer"/>
+    <w:uiPriority w:val="99"/>
+    <w:rsid w:val="001B534D"/>
+    <w:rPr>
+      <w:rFonts w:ascii="Calibri" w:eastAsia="Calibri" w:hAnsi="Calibri" w:cs="Calibri"/>
+      <w:color w:val="000000"/>
+      <w:sz w:val="20"/>
+    </w:rPr>
+  </w:style>
+  <w:style w:type="character" w:styleId="FollowedHyperlink">
+    <w:name w:val="FollowedHyperlink"/>
+    <w:basedOn w:val="DefaultParagraphFont"/>
+    <w:uiPriority w:val="99"/>
+    <w:semiHidden/>
+    <w:unhideWhenUsed/>
+    <w:rsid w:val="003B018B"/>
+    <w:rPr>
+      <w:color w:val="954F72" w:themeColor="followedHyperlink"/>
+      <w:u w:val="single"/>
+    </w:rPr>
+  </w:style>
+  <w:style w:type="paragraph" w:styleId="NormalWeb">
+    <w:name w:val="Normal (Web)"/>
+    <w:basedOn w:val="Normal"/>
+    <w:uiPriority w:val="99"/>
+    <w:unhideWhenUsed/>
+    <w:rsid w:val="00F754D5"/>
+    <w:pPr>
+      <w:spacing w:before="100" w:beforeAutospacing="1" w:after="100" w:afterAutospacing="1" w:line="240" w:lineRule="auto"/>
+      <w:ind w:left="0" w:firstLine="0"/>
+    </w:pPr>
+    <w:rPr>
+      <w:rFonts w:ascii="Times New Roman" w:eastAsia="Times New Roman" w:hAnsi="Times New Roman" w:cs="Times New Roman"/>
+      <w:color w:val="auto"/>
+      <w:sz w:val="24"/>
+      <w:szCs w:val="24"/>
+    </w:rPr>
   </w:style>
 </w:styles>
 </file>

</xml_diff>